<commit_message>
Doc Finale + PPT
Manque plus que la partie de Greg
</commit_message>
<xml_diff>
--- a/Documentation/Doc.docx
+++ b/Documentation/Doc.docx
@@ -10,6 +10,7 @@
           <w:docPartUnique/>
         </w:docPartObj>
       </w:sdtPr>
+      <w:sdtEndPr/>
       <w:sdtContent>
         <w:p/>
         <w:p/>
@@ -69,6 +70,7 @@
                                   <w:dataBinding w:prefixMappings="xmlns:ns0='http://schemas.openxmlformats.org/package/2006/metadata/core-properties' xmlns:ns1='http://purl.org/dc/elements/1.1/'" w:xpath="/ns0:coreProperties[1]/ns1:title[1]" w:storeItemID="{6C3C8BC8-F283-45AE-878A-BAB7291924A1}"/>
                                   <w:text/>
                                 </w:sdtPr>
+                                <w:sdtEndPr/>
                                 <w:sdtContent>
                                   <w:p>
                                     <w:pPr>
@@ -116,6 +118,7 @@
                                   <w:dataBinding w:prefixMappings="xmlns:ns0='http://schemas.openxmlformats.org/package/2006/metadata/core-properties' xmlns:ns1='http://purl.org/dc/elements/1.1/'" w:xpath="/ns0:coreProperties[1]/ns1:subject[1]" w:storeItemID="{6C3C8BC8-F283-45AE-878A-BAB7291924A1}"/>
                                   <w:text/>
                                 </w:sdtPr>
+                                <w:sdtEndPr/>
                                 <w:sdtContent>
                                   <w:p>
                                     <w:pPr>
@@ -178,6 +181,7 @@
                             <w:dataBinding w:prefixMappings="xmlns:ns0='http://schemas.openxmlformats.org/package/2006/metadata/core-properties' xmlns:ns1='http://purl.org/dc/elements/1.1/'" w:xpath="/ns0:coreProperties[1]/ns1:title[1]" w:storeItemID="{6C3C8BC8-F283-45AE-878A-BAB7291924A1}"/>
                             <w:text/>
                           </w:sdtPr>
+                          <w:sdtEndPr/>
                           <w:sdtContent>
                             <w:p>
                               <w:pPr>
@@ -225,6 +229,7 @@
                             <w:dataBinding w:prefixMappings="xmlns:ns0='http://schemas.openxmlformats.org/package/2006/metadata/core-properties' xmlns:ns1='http://purl.org/dc/elements/1.1/'" w:xpath="/ns0:coreProperties[1]/ns1:subject[1]" w:storeItemID="{6C3C8BC8-F283-45AE-878A-BAB7291924A1}"/>
                             <w:text/>
                           </w:sdtPr>
+                          <w:sdtEndPr/>
                           <w:sdtContent>
                             <w:p>
                               <w:pPr>
@@ -312,6 +317,7 @@
                                     <w:dataBinding w:prefixMappings="xmlns:ns0='http://schemas.openxmlformats.org/package/2006/metadata/core-properties' xmlns:ns1='http://purl.org/dc/elements/1.1/'" w:xpath="/ns0:coreProperties[1]/ns1:creator[1]" w:storeItemID="{6C3C8BC8-F283-45AE-878A-BAB7291924A1}"/>
                                     <w:text/>
                                   </w:sdtPr>
+                                  <w:sdtEndPr/>
                                   <w:sdtContent>
                                     <w:proofErr w:type="spellStart"/>
                                     <w:r>
@@ -401,6 +407,7 @@
                               <w:dataBinding w:prefixMappings="xmlns:ns0='http://schemas.openxmlformats.org/package/2006/metadata/core-properties' xmlns:ns1='http://purl.org/dc/elements/1.1/'" w:xpath="/ns0:coreProperties[1]/ns1:creator[1]" w:storeItemID="{6C3C8BC8-F283-45AE-878A-BAB7291924A1}"/>
                               <w:text/>
                             </w:sdtPr>
+                            <w:sdtEndPr/>
                             <w:sdtContent>
                               <w:proofErr w:type="spellStart"/>
                               <w:r>
@@ -668,6 +675,7 @@
                                     <w:dataBinding w:prefixMappings="xmlns:ns0='http://schemas.microsoft.com/office/2006/coverPageProps'" w:xpath="/ns0:CoverPageProperties[1]/ns0:Abstract[1]" w:storeItemID="{55AF091B-3C7A-41E3-B477-F2FDAA23CFDA}"/>
                                     <w:text/>
                                   </w:sdtPr>
+                                  <w:sdtEndPr/>
                                   <w:sdtContent>
                                     <w:r>
                                       <w:rPr>
@@ -721,6 +729,7 @@
                               <w:dataBinding w:prefixMappings="xmlns:ns0='http://schemas.microsoft.com/office/2006/coverPageProps'" w:xpath="/ns0:CoverPageProperties[1]/ns0:Abstract[1]" w:storeItemID="{55AF091B-3C7A-41E3-B477-F2FDAA23CFDA}"/>
                               <w:text/>
                             </w:sdtPr>
+                            <w:sdtEndPr/>
                             <w:sdtContent>
                               <w:r>
                                 <w:rPr>
@@ -1263,29 +1272,430 @@
       </w:r>
     </w:p>
     <w:p>
+      <w:r>
+        <w:t xml:space="preserve">Nous avons tapé les commandes </w:t>
+      </w:r>
+      <w:proofErr w:type="gramStart"/>
+      <w:r>
+        <w:t>suivantes:</w:t>
+      </w:r>
+      <w:proofErr w:type="gramEnd"/>
+    </w:p>
+    <w:p>
+      <w:pPr>
+        <w:pStyle w:val="Paragraphedeliste"/>
+        <w:numPr>
+          <w:ilvl w:val="0"/>
+          <w:numId w:val="6"/>
+        </w:numPr>
+      </w:pPr>
+      <w:r>
+        <w:t>S</w:t>
+      </w:r>
+      <w:r>
+        <w:t>u</w:t>
+      </w:r>
+    </w:p>
+    <w:p>
+      <w:pPr>
+        <w:pStyle w:val="Paragraphedeliste"/>
+        <w:numPr>
+          <w:ilvl w:val="0"/>
+          <w:numId w:val="6"/>
+        </w:numPr>
+      </w:pPr>
       <w:proofErr w:type="spellStart"/>
-      <w:r>
-        <w:t>Cf</w:t>
+      <w:proofErr w:type="gramStart"/>
+      <w:r>
+        <w:lastRenderedPageBreak/>
+        <w:t>apt</w:t>
+      </w:r>
+      <w:proofErr w:type="gramEnd"/>
+      <w:r>
+        <w:t>-get</w:t>
       </w:r>
       <w:proofErr w:type="spellEnd"/>
       <w:r>
-        <w:t xml:space="preserve"> YAYA</w:t>
-      </w:r>
+        <w:t xml:space="preserve"> </w:t>
+      </w:r>
+      <w:proofErr w:type="spellStart"/>
+      <w:r>
+        <w:t>install</w:t>
+      </w:r>
+      <w:proofErr w:type="spellEnd"/>
+      <w:r>
+        <w:t xml:space="preserve"> </w:t>
+      </w:r>
+      <w:proofErr w:type="spellStart"/>
+      <w:r>
+        <w:t>sudo</w:t>
+      </w:r>
+      <w:proofErr w:type="spellEnd"/>
+    </w:p>
+    <w:p>
+      <w:pPr>
+        <w:pStyle w:val="Paragraphedeliste"/>
+        <w:numPr>
+          <w:ilvl w:val="0"/>
+          <w:numId w:val="6"/>
+        </w:numPr>
+      </w:pPr>
+      <w:proofErr w:type="gramStart"/>
+      <w:r>
+        <w:t>nano</w:t>
+      </w:r>
+      <w:proofErr w:type="gramEnd"/>
+      <w:r>
+        <w:t>/</w:t>
+      </w:r>
+      <w:proofErr w:type="spellStart"/>
+      <w:r>
+        <w:t>etc</w:t>
+      </w:r>
+      <w:proofErr w:type="spellEnd"/>
+      <w:r>
+        <w:t>/</w:t>
+      </w:r>
+      <w:proofErr w:type="spellStart"/>
+      <w:r>
+        <w:t>sudoers</w:t>
+      </w:r>
+      <w:proofErr w:type="spellEnd"/>
+    </w:p>
+    <w:p/>
+    <w:p>
+      <w:r>
+        <w:t xml:space="preserve">Ceci est la modification du fichier </w:t>
+      </w:r>
+      <w:proofErr w:type="spellStart"/>
+      <w:proofErr w:type="gramStart"/>
+      <w:r>
+        <w:t>sudoers</w:t>
+      </w:r>
+      <w:proofErr w:type="spellEnd"/>
+      <w:r>
+        <w:t>:</w:t>
+      </w:r>
+      <w:proofErr w:type="gramEnd"/>
+    </w:p>
+    <w:p>
+      <w:pPr>
+        <w:pStyle w:val="Paragraphedeliste"/>
+        <w:numPr>
+          <w:ilvl w:val="0"/>
+          <w:numId w:val="6"/>
+        </w:numPr>
+      </w:pPr>
+      <w:proofErr w:type="spellStart"/>
+      <w:proofErr w:type="gramStart"/>
+      <w:r>
+        <w:t>debian</w:t>
+      </w:r>
+      <w:proofErr w:type="spellEnd"/>
+      <w:proofErr w:type="gramEnd"/>
+      <w:r>
+        <w:t xml:space="preserve"> ALL=(ALL) ALL -&gt; </w:t>
+      </w:r>
+      <w:proofErr w:type="spellStart"/>
+      <w:r>
+        <w:t>CntrlX</w:t>
+      </w:r>
+      <w:proofErr w:type="spellEnd"/>
+      <w:r>
+        <w:t xml:space="preserve"> -&gt; exit</w:t>
+      </w:r>
+    </w:p>
+    <w:p>
+      <w:pPr>
+        <w:pStyle w:val="Paragraphedeliste"/>
+        <w:numPr>
+          <w:ilvl w:val="0"/>
+          <w:numId w:val="6"/>
+        </w:numPr>
+      </w:pPr>
+      <w:proofErr w:type="spellStart"/>
+      <w:proofErr w:type="gramStart"/>
+      <w:r>
+        <w:t>sudo</w:t>
+      </w:r>
+      <w:proofErr w:type="spellEnd"/>
+      <w:proofErr w:type="gramEnd"/>
+      <w:r>
+        <w:t xml:space="preserve"> </w:t>
+      </w:r>
+      <w:proofErr w:type="spellStart"/>
+      <w:r>
+        <w:t>ifconfig</w:t>
+      </w:r>
+      <w:proofErr w:type="spellEnd"/>
+      <w:r>
+        <w:t xml:space="preserve"> </w:t>
+      </w:r>
+    </w:p>
+    <w:p>
+      <w:pPr>
+        <w:pStyle w:val="Paragraphedeliste"/>
+        <w:numPr>
+          <w:ilvl w:val="0"/>
+          <w:numId w:val="6"/>
+        </w:numPr>
+      </w:pPr>
+      <w:proofErr w:type="spellStart"/>
+      <w:proofErr w:type="gramStart"/>
+      <w:r>
+        <w:t>root</w:t>
+      </w:r>
+      <w:proofErr w:type="spellEnd"/>
+      <w:proofErr w:type="gramEnd"/>
+    </w:p>
+    <w:p/>
+    <w:p>
+      <w:r>
+        <w:t xml:space="preserve">Une fois ceci effectué nous avons installé </w:t>
+      </w:r>
+      <w:proofErr w:type="spellStart"/>
+      <w:r>
+        <w:t>Bitvise</w:t>
+      </w:r>
+      <w:proofErr w:type="spellEnd"/>
+      <w:r>
+        <w:t xml:space="preserve"> SSH Client, un SSH et SFTP client pour Windows. Cela ressemble à </w:t>
+      </w:r>
+      <w:proofErr w:type="gramStart"/>
+      <w:r>
+        <w:t>ceci</w:t>
+      </w:r>
+      <w:r>
+        <w:t>:</w:t>
+      </w:r>
+      <w:proofErr w:type="gramEnd"/>
+    </w:p>
+    <w:p/>
+    <w:p>
+      <w:pPr>
+        <w:pStyle w:val="Paragraphedeliste"/>
+        <w:numPr>
+          <w:ilvl w:val="0"/>
+          <w:numId w:val="6"/>
+        </w:numPr>
+      </w:pPr>
+      <w:proofErr w:type="spellStart"/>
+      <w:proofErr w:type="gramStart"/>
+      <w:r>
+        <w:t>a</w:t>
+      </w:r>
+      <w:r>
+        <w:t>d</w:t>
+      </w:r>
+      <w:r>
+        <w:t>d</w:t>
+      </w:r>
+      <w:proofErr w:type="spellEnd"/>
+      <w:proofErr w:type="gramEnd"/>
+      <w:r>
+        <w:t xml:space="preserve"> </w:t>
+      </w:r>
+      <w:proofErr w:type="spellStart"/>
+      <w:r>
+        <w:t>ip</w:t>
+      </w:r>
+      <w:proofErr w:type="spellEnd"/>
+      <w:r>
+        <w:t xml:space="preserve"> -&gt; eth0</w:t>
+      </w:r>
+    </w:p>
+    <w:p>
+      <w:pPr>
+        <w:pStyle w:val="Paragraphedeliste"/>
+        <w:numPr>
+          <w:ilvl w:val="0"/>
+          <w:numId w:val="6"/>
+        </w:numPr>
+      </w:pPr>
+      <w:proofErr w:type="spellStart"/>
+      <w:proofErr w:type="gramStart"/>
+      <w:r>
+        <w:t>debian</w:t>
+      </w:r>
+      <w:proofErr w:type="spellEnd"/>
+      <w:proofErr w:type="gramEnd"/>
+    </w:p>
+    <w:p>
+      <w:pPr>
+        <w:pStyle w:val="Paragraphedeliste"/>
+        <w:numPr>
+          <w:ilvl w:val="0"/>
+          <w:numId w:val="6"/>
+        </w:numPr>
+      </w:pPr>
+      <w:proofErr w:type="spellStart"/>
+      <w:proofErr w:type="gramStart"/>
+      <w:r>
+        <w:t>password</w:t>
+      </w:r>
+      <w:proofErr w:type="spellEnd"/>
+      <w:proofErr w:type="gramEnd"/>
+    </w:p>
+    <w:p>
+      <w:pPr>
+        <w:pStyle w:val="Paragraphedeliste"/>
+        <w:numPr>
+          <w:ilvl w:val="0"/>
+          <w:numId w:val="6"/>
+        </w:numPr>
+      </w:pPr>
+      <w:proofErr w:type="spellStart"/>
+      <w:proofErr w:type="gramStart"/>
+      <w:r>
+        <w:t>root</w:t>
+      </w:r>
+      <w:proofErr w:type="spellEnd"/>
+      <w:proofErr w:type="gramEnd"/>
+    </w:p>
+    <w:p>
+      <w:pPr>
+        <w:pStyle w:val="Paragraphedeliste"/>
+        <w:numPr>
+          <w:ilvl w:val="0"/>
+          <w:numId w:val="6"/>
+        </w:numPr>
+      </w:pPr>
+      <w:proofErr w:type="gramStart"/>
+      <w:r>
+        <w:t>login</w:t>
+      </w:r>
+      <w:proofErr w:type="gramEnd"/>
+    </w:p>
+    <w:p>
+      <w:pPr>
+        <w:pStyle w:val="Paragraphedeliste"/>
+        <w:numPr>
+          <w:ilvl w:val="0"/>
+          <w:numId w:val="6"/>
+        </w:numPr>
+      </w:pPr>
+      <w:proofErr w:type="spellStart"/>
+      <w:proofErr w:type="gramStart"/>
+      <w:r>
+        <w:t>accept</w:t>
+      </w:r>
+      <w:proofErr w:type="spellEnd"/>
+      <w:proofErr w:type="gramEnd"/>
+      <w:r>
+        <w:t xml:space="preserve"> and </w:t>
+      </w:r>
+      <w:proofErr w:type="spellStart"/>
+      <w:r>
+        <w:t>save</w:t>
+      </w:r>
+      <w:proofErr w:type="spellEnd"/>
+    </w:p>
+    <w:p>
+      <w:pPr>
+        <w:pStyle w:val="Paragraphedeliste"/>
+        <w:numPr>
+          <w:ilvl w:val="0"/>
+          <w:numId w:val="6"/>
+        </w:numPr>
+      </w:pPr>
+      <w:proofErr w:type="spellStart"/>
+      <w:proofErr w:type="gramStart"/>
+      <w:r>
+        <w:t>sudo</w:t>
+      </w:r>
+      <w:proofErr w:type="spellEnd"/>
+      <w:proofErr w:type="gramEnd"/>
+      <w:r>
+        <w:t xml:space="preserve"> </w:t>
+      </w:r>
+      <w:proofErr w:type="spellStart"/>
+      <w:r>
+        <w:t>apt-get</w:t>
+      </w:r>
+      <w:proofErr w:type="spellEnd"/>
+      <w:r>
+        <w:t xml:space="preserve"> update</w:t>
+      </w:r>
+    </w:p>
+    <w:p>
+      <w:r>
+        <w:rPr>
+          <w:noProof/>
+          <w:lang w:eastAsia="fr-FR"/>
+        </w:rPr>
+        <w:lastRenderedPageBreak/>
+        <w:drawing>
+          <wp:inline distT="0" distB="0" distL="0" distR="0" wp14:anchorId="4BCE26A3" wp14:editId="3EAD0E50">
+            <wp:extent cx="3545840" cy="3058160"/>
+            <wp:effectExtent l="0" t="0" r="0" b="8890"/>
+            <wp:docPr id="2" name="Image 2" descr="BitviseSSH"/>
+            <wp:cNvGraphicFramePr>
+              <a:graphicFrameLocks xmlns:a="http://schemas.openxmlformats.org/drawingml/2006/main" noChangeAspect="1"/>
+            </wp:cNvGraphicFramePr>
+            <a:graphic xmlns:a="http://schemas.openxmlformats.org/drawingml/2006/main">
+              <a:graphicData uri="http://schemas.openxmlformats.org/drawingml/2006/picture">
+                <pic:pic xmlns:pic="http://schemas.openxmlformats.org/drawingml/2006/picture">
+                  <pic:nvPicPr>
+                    <pic:cNvPr id="0" name="Picture 10" descr="BitviseSSH"/>
+                    <pic:cNvPicPr>
+                      <a:picLocks noChangeAspect="1" noChangeArrowheads="1"/>
+                    </pic:cNvPicPr>
+                  </pic:nvPicPr>
+                  <pic:blipFill>
+                    <a:blip r:embed="rId11">
+                      <a:extLst>
+                        <a:ext uri="{28A0092B-C50C-407E-A947-70E740481C1C}">
+                          <a14:useLocalDpi xmlns:a14="http://schemas.microsoft.com/office/drawing/2010/main" val="0"/>
+                        </a:ext>
+                      </a:extLst>
+                    </a:blip>
+                    <a:srcRect/>
+                    <a:stretch>
+                      <a:fillRect/>
+                    </a:stretch>
+                  </pic:blipFill>
+                  <pic:spPr bwMode="auto">
+                    <a:xfrm>
+                      <a:off x="0" y="0"/>
+                      <a:ext cx="3545840" cy="3058160"/>
+                    </a:xfrm>
+                    <a:prstGeom prst="rect">
+                      <a:avLst/>
+                    </a:prstGeom>
+                    <a:noFill/>
+                    <a:ln>
+                      <a:noFill/>
+                    </a:ln>
+                  </pic:spPr>
+                </pic:pic>
+              </a:graphicData>
+            </a:graphic>
+          </wp:inline>
+        </w:drawing>
+      </w:r>
+    </w:p>
+    <w:p/>
+    <w:p>
+      <w:r>
+        <w:t xml:space="preserve">Nous mettons une adresse Host, un </w:t>
+      </w:r>
+      <w:proofErr w:type="spellStart"/>
+      <w:r>
+        <w:t>Username</w:t>
+      </w:r>
+      <w:proofErr w:type="spellEnd"/>
+      <w:r>
+        <w:t xml:space="preserve"> et un </w:t>
+      </w:r>
+      <w:proofErr w:type="spellStart"/>
+      <w:r>
+        <w:t>Password</w:t>
+      </w:r>
+      <w:proofErr w:type="spellEnd"/>
       <w:r>
         <w:t>.</w:t>
       </w:r>
     </w:p>
-    <w:p>
-      <w:r>
-        <w:lastRenderedPageBreak/>
-        <w:pict>
-          <v:shape id="_x0000_i1071" type="#_x0000_t75" style="width:279.1pt;height:240.75pt">
-            <v:imagedata r:id="rId11" o:title="BitviseSSH"/>
-          </v:shape>
-        </w:pict>
-      </w:r>
-    </w:p>
-    <w:p/>
     <w:p/>
     <w:p>
       <w:pPr>
@@ -1383,7 +1793,7 @@
         </w:rPr>
         <w:lastRenderedPageBreak/>
         <w:pict>
-          <v:shape id="_x0000_i1039" type="#_x0000_t75" style="width:96pt;height:121.8pt">
+          <v:shape id="_x0000_i1029" type="#_x0000_t75" style="width:96pt;height:121.8pt">
             <v:imagedata r:id="rId12" o:title="Architecture Projet"/>
           </v:shape>
         </w:pict>
@@ -1490,7 +1900,7 @@
         </w:rPr>
         <w:lastRenderedPageBreak/>
         <w:pict>
-          <v:shape id="_x0000_i1046" type="#_x0000_t75" style="width:259.5pt;height:240.75pt">
+          <v:shape id="_x0000_i1030" type="#_x0000_t75" style="width:251.95pt;height:234pt">
             <v:imagedata r:id="rId13" o:title="main"/>
           </v:shape>
         </w:pict>
@@ -1654,7 +2064,6 @@
         <w:rPr>
           <w:sz w:val="24"/>
         </w:rPr>
-        <w:lastRenderedPageBreak/>
         <w:t xml:space="preserve">Instanciation des 2 méthodes + constructeur </w:t>
       </w:r>
     </w:p>
@@ -1671,6 +2080,7 @@
           <w:b/>
           <w:sz w:val="24"/>
         </w:rPr>
+        <w:lastRenderedPageBreak/>
         <w:t>MyMemory</w:t>
       </w:r>
       <w:proofErr w:type="spellEnd"/>
@@ -2031,28 +2441,39 @@
         <w:rPr>
           <w:sz w:val="24"/>
         </w:rPr>
+        <w:lastRenderedPageBreak/>
         <w:t>Il existe deux méthodes pour gérer les accès concurrentiels sur cet objet.</w:t>
       </w:r>
     </w:p>
     <w:p>
       <w:pPr>
-        <w:rPr>
-          <w:sz w:val="24"/>
-        </w:rPr>
-      </w:pPr>
-      <w:r>
-        <w:rPr>
-          <w:sz w:val="24"/>
-        </w:rPr>
-        <w:t>La méthode UDP, utilise un serveur UDP qui possède une adresse IP. Ce serveur envoie une requête via la passerelle qui est destinée au client.</w:t>
-      </w:r>
-    </w:p>
-    <w:p>
-      <w:pPr>
-        <w:rPr>
-          <w:sz w:val="24"/>
-        </w:rPr>
-      </w:pPr>
+        <w:pStyle w:val="Paragraphedeliste"/>
+        <w:numPr>
+          <w:ilvl w:val="0"/>
+          <w:numId w:val="5"/>
+        </w:numPr>
+        <w:rPr>
+          <w:sz w:val="24"/>
+        </w:rPr>
+      </w:pPr>
+      <w:r>
+        <w:rPr>
+          <w:sz w:val="24"/>
+        </w:rPr>
+        <w:t>La méthode UDP qui</w:t>
+      </w:r>
+      <w:r>
+        <w:rPr>
+          <w:sz w:val="24"/>
+        </w:rPr>
+        <w:t xml:space="preserve"> utilise un serveur UDP qui possède une adresse IP. Ce serveur envoie une requête via la passerelle qui est destinée au client.</w:t>
+      </w:r>
+      <w:r>
+        <w:rPr>
+          <w:sz w:val="24"/>
+        </w:rPr>
+        <w:t xml:space="preserve"> </w:t>
+      </w:r>
       <w:r>
         <w:rPr>
           <w:sz w:val="24"/>
@@ -2066,13 +2487,6 @@
           <w:sz w:val="24"/>
         </w:rPr>
       </w:pPr>
-    </w:p>
-    <w:p>
-      <w:pPr>
-        <w:rPr>
-          <w:sz w:val="24"/>
-        </w:rPr>
-      </w:pPr>
       <w:r>
         <w:rPr>
           <w:sz w:val="24"/>
@@ -2082,13 +2496,11 @@
     </w:p>
     <w:p>
       <w:pPr>
-        <w:rPr>
-          <w:sz w:val="24"/>
-        </w:rPr>
-      </w:pPr>
-    </w:p>
-    <w:p>
-      <w:pPr>
+        <w:pStyle w:val="Paragraphedeliste"/>
+        <w:numPr>
+          <w:ilvl w:val="0"/>
+          <w:numId w:val="5"/>
+        </w:numPr>
         <w:rPr>
           <w:sz w:val="24"/>
         </w:rPr>
@@ -2098,6 +2510,72 @@
           <w:sz w:val="24"/>
         </w:rPr>
         <w:t>La méthode TCP</w:t>
+      </w:r>
+      <w:r>
+        <w:rPr>
+          <w:sz w:val="24"/>
+        </w:rPr>
+        <w:t xml:space="preserve"> </w:t>
+      </w:r>
+      <w:r>
+        <w:rPr>
+          <w:sz w:val="24"/>
+        </w:rPr>
+        <w:t>qui m</w:t>
+      </w:r>
+      <w:r>
+        <w:rPr>
+          <w:sz w:val="24"/>
+        </w:rPr>
+        <w:t xml:space="preserve">et en relation un client est un serveur qui </w:t>
+      </w:r>
+      <w:r>
+        <w:rPr>
+          <w:sz w:val="24"/>
+        </w:rPr>
+        <w:t xml:space="preserve">fait fonctionner les capteurs. </w:t>
+      </w:r>
+      <w:r>
+        <w:rPr>
+          <w:sz w:val="24"/>
+        </w:rPr>
+        <w:t>Le client peut interroger le serveur sur les différents capteurs situés dans les différents processus.</w:t>
+      </w:r>
+    </w:p>
+    <w:p>
+      <w:pPr>
+        <w:pStyle w:val="Paragraphedeliste"/>
+        <w:numPr>
+          <w:ilvl w:val="1"/>
+          <w:numId w:val="5"/>
+        </w:numPr>
+        <w:rPr>
+          <w:sz w:val="24"/>
+        </w:rPr>
+      </w:pPr>
+      <w:r>
+        <w:rPr>
+          <w:sz w:val="24"/>
+        </w:rPr>
+        <w:t>Multicast : le client interroge un à un les capteurs et a la possibilité de lecture.</w:t>
+      </w:r>
+    </w:p>
+    <w:p>
+      <w:pPr>
+        <w:pStyle w:val="Paragraphedeliste"/>
+        <w:numPr>
+          <w:ilvl w:val="1"/>
+          <w:numId w:val="5"/>
+        </w:numPr>
+        <w:rPr>
+          <w:sz w:val="24"/>
+        </w:rPr>
+      </w:pPr>
+      <w:r>
+        <w:rPr>
+          <w:sz w:val="24"/>
+        </w:rPr>
+        <w:t>Multithreading : lance simultanément plusieurs processus de traitement.</w:t>
       </w:r>
     </w:p>
     <w:p>
@@ -2119,7 +2597,7 @@
         </w:rPr>
         <w:lastRenderedPageBreak/>
         <w:pict>
-          <v:shape id="_x0000_i1055" type="#_x0000_t75" style="width:278.85pt;height:187.6pt">
+          <v:shape id="_x0000_i1031" type="#_x0000_t75" style="width:278.85pt;height:187.6pt">
             <v:imagedata r:id="rId14" o:title="tcpip-clients-and-server"/>
           </v:shape>
         </w:pict>
@@ -2138,222 +2616,142 @@
           <w:sz w:val="24"/>
         </w:rPr>
       </w:pPr>
-      <w:r>
-        <w:rPr>
-          <w:sz w:val="24"/>
-        </w:rPr>
-        <w:t>Met en relation un client est un serveur qui fait fonctionner les capteurs,</w:t>
-      </w:r>
-    </w:p>
-    <w:p>
-      <w:pPr>
-        <w:rPr>
-          <w:sz w:val="24"/>
-        </w:rPr>
-      </w:pPr>
-      <w:r>
-        <w:rPr>
-          <w:sz w:val="24"/>
-        </w:rPr>
-        <w:t>Le client peut interroger le serveur sur les différents capteurs situés dans les différents processus.</w:t>
-      </w:r>
-    </w:p>
-    <w:p>
-      <w:pPr>
-        <w:rPr>
-          <w:sz w:val="24"/>
-        </w:rPr>
-      </w:pPr>
-    </w:p>
-    <w:p>
-      <w:pPr>
-        <w:rPr>
-          <w:sz w:val="24"/>
-        </w:rPr>
-      </w:pPr>
-      <w:r>
-        <w:rPr>
-          <w:sz w:val="24"/>
-        </w:rPr>
-        <w:t>Multicast : le client interroge un à un les capteurs et a la possibilité de lecture</w:t>
-      </w:r>
-    </w:p>
-    <w:p>
-      <w:pPr>
-        <w:rPr>
-          <w:sz w:val="24"/>
-        </w:rPr>
-      </w:pPr>
-    </w:p>
-    <w:p>
-      <w:pPr>
-        <w:rPr>
-          <w:sz w:val="24"/>
-        </w:rPr>
-      </w:pPr>
-      <w:r>
-        <w:rPr>
-          <w:sz w:val="24"/>
-        </w:rPr>
-        <w:t>Multithreading : lance simultanément plusieurs processus de traitement.</w:t>
-      </w:r>
-    </w:p>
-    <w:p>
-      <w:pPr>
-        <w:rPr>
-          <w:sz w:val="24"/>
-        </w:rPr>
-      </w:pPr>
-    </w:p>
-    <w:p>
-      <w:pPr>
-        <w:rPr>
-          <w:sz w:val="24"/>
-        </w:rPr>
-      </w:pPr>
+    </w:p>
+    <w:p>
+      <w:pPr>
+        <w:rPr>
+          <w:sz w:val="24"/>
+        </w:rPr>
+      </w:pPr>
+      <w:r>
+        <w:rPr>
+          <w:sz w:val="24"/>
+        </w:rPr>
+        <w:t>Plusieurs</w:t>
+      </w:r>
+      <w:r>
+        <w:rPr>
+          <w:sz w:val="24"/>
+        </w:rPr>
+        <w:t xml:space="preserve"> options s'offrent donc à nous :</w:t>
+      </w:r>
+    </w:p>
+    <w:p>
+      <w:pPr>
+        <w:rPr>
+          <w:sz w:val="24"/>
+        </w:rPr>
+      </w:pPr>
+      <w:r>
+        <w:rPr>
+          <w:sz w:val="24"/>
+        </w:rPr>
+        <w:t xml:space="preserve">1) </w:t>
+      </w:r>
+      <w:r>
+        <w:rPr>
+          <w:sz w:val="24"/>
+        </w:rPr>
+        <w:t>Un sémaphore est une structure de données qui est maintenue par le systè</w:t>
+      </w:r>
+      <w:r>
+        <w:rPr>
+          <w:sz w:val="24"/>
+        </w:rPr>
+        <w:t>me d’exploitation et contient :</w:t>
+      </w:r>
+    </w:p>
+    <w:p>
+      <w:pPr>
+        <w:pStyle w:val="Paragraphedeliste"/>
+        <w:numPr>
+          <w:ilvl w:val="0"/>
+          <w:numId w:val="5"/>
+        </w:numPr>
+        <w:rPr>
+          <w:sz w:val="24"/>
+        </w:rPr>
+      </w:pPr>
+      <w:r>
+        <w:rPr>
+          <w:sz w:val="24"/>
+        </w:rPr>
+        <w:t>U</w:t>
+      </w:r>
+      <w:r>
+        <w:rPr>
+          <w:sz w:val="24"/>
+        </w:rPr>
+        <w:t>n entier qui stocke la valeur, positive ou nulle, du sémaphore.</w:t>
+      </w:r>
+    </w:p>
+    <w:p>
+      <w:pPr>
+        <w:pStyle w:val="Paragraphedeliste"/>
+        <w:numPr>
+          <w:ilvl w:val="0"/>
+          <w:numId w:val="5"/>
+        </w:numPr>
+        <w:rPr>
+          <w:sz w:val="24"/>
+        </w:rPr>
+      </w:pPr>
+      <w:r>
+        <w:rPr>
+          <w:sz w:val="24"/>
+        </w:rPr>
+        <w:t>U</w:t>
+      </w:r>
+      <w:r>
+        <w:rPr>
+          <w:sz w:val="24"/>
+        </w:rPr>
+        <w:t>ne queue qui contient les pointeurs vers les threads qui sont bloqués en attente sur ce sémaphore.</w:t>
+      </w:r>
+    </w:p>
+    <w:p>
+      <w:pPr>
+        <w:rPr>
+          <w:sz w:val="24"/>
+        </w:rPr>
+      </w:pPr>
+      <w:r>
+        <w:rPr>
+          <w:sz w:val="24"/>
+        </w:rPr>
+        <w:t>Message Queue</w:t>
+      </w:r>
+    </w:p>
+    <w:p>
+      <w:pPr>
+        <w:rPr>
+          <w:sz w:val="24"/>
+        </w:rPr>
+      </w:pPr>
+      <w:r>
+        <w:rPr>
+          <w:sz w:val="24"/>
+        </w:rPr>
+        <w:t>On a décidé d'utiliser les message Queue que l'on a trouvé plus adapté à notre cas.</w:t>
+      </w:r>
+      <w:r>
+        <w:rPr>
+          <w:sz w:val="24"/>
+        </w:rPr>
+        <w:t xml:space="preserve"> Cela évite </w:t>
+      </w:r>
+      <w:r>
+        <w:rPr>
+          <w:sz w:val="24"/>
+        </w:rPr>
+        <w:t xml:space="preserve">les conflits </w:t>
+      </w:r>
       <w:r>
         <w:rPr>
           <w:sz w:val="24"/>
         </w:rPr>
         <w:lastRenderedPageBreak/>
-        <w:t>3 options s'offrent donc à nous :</w:t>
-      </w:r>
-    </w:p>
-    <w:p>
-      <w:pPr>
-        <w:rPr>
-          <w:sz w:val="24"/>
-        </w:rPr>
-      </w:pPr>
-    </w:p>
-    <w:p>
-      <w:pPr>
-        <w:rPr>
-          <w:sz w:val="24"/>
-        </w:rPr>
-      </w:pPr>
-      <w:r>
-        <w:rPr>
-          <w:sz w:val="24"/>
-        </w:rPr>
-        <w:t>1) sémaphore IPC</w:t>
-      </w:r>
-    </w:p>
-    <w:p>
-      <w:pPr>
-        <w:rPr>
-          <w:sz w:val="24"/>
-        </w:rPr>
-      </w:pPr>
-      <w:r>
-        <w:rPr>
-          <w:sz w:val="24"/>
-        </w:rPr>
-        <w:t>-----???????</w:t>
-      </w:r>
-    </w:p>
-    <w:p>
-      <w:pPr>
-        <w:rPr>
-          <w:sz w:val="24"/>
-        </w:rPr>
-      </w:pPr>
-    </w:p>
-    <w:p>
-      <w:pPr>
-        <w:rPr>
-          <w:sz w:val="24"/>
-        </w:rPr>
-      </w:pPr>
-      <w:r>
-        <w:rPr>
-          <w:sz w:val="24"/>
-        </w:rPr>
-        <w:t>2) sémaphore POSIX</w:t>
-      </w:r>
-    </w:p>
-    <w:p>
-      <w:pPr>
-        <w:rPr>
-          <w:sz w:val="24"/>
-        </w:rPr>
-      </w:pPr>
-      <w:r>
-        <w:rPr>
-          <w:sz w:val="24"/>
-        </w:rPr>
-        <w:t>→ accès multicast</w:t>
-      </w:r>
-    </w:p>
-    <w:p>
-      <w:pPr>
-        <w:rPr>
-          <w:sz w:val="24"/>
-        </w:rPr>
-      </w:pPr>
-      <w:r>
-        <w:rPr>
-          <w:sz w:val="24"/>
-        </w:rPr>
-        <w:t>--------????????</w:t>
-      </w:r>
-    </w:p>
-    <w:p>
-      <w:pPr>
-        <w:rPr>
-          <w:sz w:val="24"/>
-        </w:rPr>
-      </w:pPr>
-      <w:r>
-        <w:rPr>
-          <w:sz w:val="24"/>
-        </w:rPr>
-        <w:t>3) serveur queue IPC</w:t>
-      </w:r>
-    </w:p>
-    <w:p>
-      <w:pPr>
-        <w:rPr>
-          <w:sz w:val="24"/>
-        </w:rPr>
-      </w:pPr>
-      <w:r>
-        <w:rPr>
-          <w:sz w:val="24"/>
-        </w:rPr>
-        <w:t>------????????</w:t>
-      </w:r>
-    </w:p>
-    <w:p>
-      <w:pPr>
-        <w:rPr>
-          <w:sz w:val="24"/>
-        </w:rPr>
-      </w:pPr>
-      <w:r>
-        <w:rPr>
-          <w:sz w:val="24"/>
-        </w:rPr>
-        <w:t>Message Queue</w:t>
-      </w:r>
-    </w:p>
-    <w:p>
-      <w:pPr>
-        <w:rPr>
-          <w:sz w:val="24"/>
-        </w:rPr>
-      </w:pPr>
-      <w:r>
-        <w:rPr>
-          <w:sz w:val="24"/>
-        </w:rPr>
-        <w:t>P</w:t>
-      </w:r>
-      <w:r>
-        <w:rPr>
-          <w:sz w:val="24"/>
-        </w:rPr>
-        <w:t>as de sémaphore.</w:t>
+        <w:t xml:space="preserve">puisque les messages ont une clef. Le fait qu'ils soient rangés en fil d'attente évite tous conflits. </w:t>
       </w:r>
     </w:p>
     <w:p>
@@ -2425,7 +2823,6 @@
         <w:rPr>
           <w:sz w:val="24"/>
         </w:rPr>
-        <w:lastRenderedPageBreak/>
         <w:t xml:space="preserve">En effet, il est impératif de prévoir un certain nombre de fonctionnalités pour la connexion d’un client sur le serveur.  </w:t>
       </w:r>
     </w:p>
@@ -2539,6 +2936,7 @@
         <w:rPr>
           <w:sz w:val="24"/>
         </w:rPr>
+        <w:lastRenderedPageBreak/>
         <w:t xml:space="preserve">Sachant que nous avons plusieurs manières de mettre en place notre système d’exclusion </w:t>
       </w:r>
       <w:r>
@@ -2592,26 +2990,6 @@
         </w:rPr>
         <w:tab/>
         <w:t>message queue (la file d’attente de message) IPC</w:t>
-      </w:r>
-    </w:p>
-    <w:p>
-      <w:pPr>
-        <w:rPr>
-          <w:sz w:val="24"/>
-        </w:rPr>
-      </w:pPr>
-      <w:r>
-        <w:rPr>
-          <w:sz w:val="24"/>
-        </w:rPr>
-        <w:t>•</w:t>
-      </w:r>
-      <w:r>
-        <w:rPr>
-          <w:sz w:val="24"/>
-        </w:rPr>
-        <w:tab/>
-        <w:t>??????????????????</w:t>
       </w:r>
     </w:p>
     <w:p>
@@ -2654,29 +3032,1416 @@
     </w:p>
     <w:p>
       <w:pPr>
+        <w:rPr>
+          <w:color w:val="017057" w:themeColor="accent4" w:themeShade="BF"/>
+          <w:sz w:val="32"/>
+        </w:rPr>
+      </w:pPr>
+      <w:r>
+        <w:rPr>
+          <w:color w:val="017057" w:themeColor="accent4" w:themeShade="BF"/>
+          <w:sz w:val="32"/>
+        </w:rPr>
+        <w:pict>
+          <v:shape id="_x0000_i1035" type="#_x0000_t75" style="width:278.8pt;height:139.3pt">
+            <v:imagedata r:id="rId15" o:title="QT"/>
+          </v:shape>
+        </w:pict>
+      </w:r>
+    </w:p>
+    <w:p>
+      <w:pPr>
         <w:pStyle w:val="Paragraphedeliste"/>
         <w:numPr>
           <w:ilvl w:val="1"/>
           <w:numId w:val="1"/>
         </w:numPr>
         <w:rPr>
+          <w:color w:val="017057" w:themeColor="accent4" w:themeShade="BF"/>
           <w:sz w:val="32"/>
         </w:rPr>
       </w:pPr>
+      <w:r>
+        <w:rPr>
+          <w:b/>
+          <w:color w:val="912C3E"/>
+          <w:sz w:val="24"/>
+        </w:rPr>
+        <w:t>Menu principal "</w:t>
+      </w:r>
       <w:proofErr w:type="spellStart"/>
       <w:r>
         <w:rPr>
-          <w:sz w:val="32"/>
-        </w:rPr>
-        <w:t>Blablablabla</w:t>
+          <w:b/>
+          <w:color w:val="912C3E"/>
+          <w:sz w:val="24"/>
+        </w:rPr>
+        <w:t>Tweak</w:t>
       </w:r>
       <w:proofErr w:type="spellEnd"/>
       <w:r>
         <w:rPr>
-          <w:sz w:val="32"/>
+          <w:b/>
+          <w:color w:val="912C3E"/>
+          <w:sz w:val="24"/>
+        </w:rPr>
+        <w:t xml:space="preserve"> info"</w:t>
+      </w:r>
+    </w:p>
+    <w:p>
+      <w:pPr>
+        <w:rPr>
+          <w:sz w:val="24"/>
+        </w:rPr>
+      </w:pPr>
+      <w:r>
+        <w:rPr>
+          <w:sz w:val="24"/>
+        </w:rPr>
+        <w:t xml:space="preserve">Comme nous l'avons vu </w:t>
+      </w:r>
+      <w:r>
+        <w:rPr>
+          <w:sz w:val="24"/>
+        </w:rPr>
+        <w:t>précédemment</w:t>
+      </w:r>
+      <w:r>
+        <w:rPr>
+          <w:sz w:val="24"/>
+        </w:rPr>
+        <w:t>, notre protocole est simple l</w:t>
+      </w:r>
+      <w:r>
+        <w:rPr>
+          <w:sz w:val="24"/>
+        </w:rPr>
+        <w:t>ors de sa connexion au serveur.</w:t>
+      </w:r>
+      <w:r>
+        <w:rPr>
+          <w:sz w:val="24"/>
+        </w:rPr>
+        <w:t xml:space="preserve"> Le client a </w:t>
+      </w:r>
+      <w:r>
+        <w:rPr>
+          <w:sz w:val="24"/>
+        </w:rPr>
+        <w:t>deux possibilités</w:t>
+      </w:r>
+      <w:r>
+        <w:rPr>
+          <w:sz w:val="24"/>
+        </w:rPr>
+        <w:t xml:space="preserve"> qui </w:t>
+      </w:r>
+      <w:r>
+        <w:rPr>
+          <w:sz w:val="24"/>
+        </w:rPr>
+        <w:t>s'offre</w:t>
+      </w:r>
+      <w:r>
+        <w:rPr>
+          <w:sz w:val="24"/>
+        </w:rPr>
+        <w:t xml:space="preserve"> à lui.</w:t>
+      </w:r>
+      <w:r>
+        <w:rPr>
+          <w:sz w:val="24"/>
         </w:rPr>
         <w:t xml:space="preserve"> </w:t>
       </w:r>
+      <w:r>
+        <w:rPr>
+          <w:sz w:val="24"/>
+        </w:rPr>
+        <w:t>C</w:t>
+      </w:r>
+      <w:r>
+        <w:rPr>
+          <w:sz w:val="24"/>
+        </w:rPr>
+        <w:t>es</w:t>
+      </w:r>
+      <w:r>
+        <w:rPr>
+          <w:sz w:val="24"/>
+        </w:rPr>
+        <w:t xml:space="preserve"> deux possibilités </w:t>
+      </w:r>
+      <w:proofErr w:type="gramStart"/>
+      <w:r>
+        <w:rPr>
+          <w:sz w:val="24"/>
+        </w:rPr>
+        <w:t>sont:</w:t>
+      </w:r>
+      <w:proofErr w:type="gramEnd"/>
+      <w:r>
+        <w:rPr>
+          <w:sz w:val="24"/>
+        </w:rPr>
+        <w:t xml:space="preserve"> l</w:t>
+      </w:r>
+      <w:r>
+        <w:rPr>
+          <w:sz w:val="24"/>
+        </w:rPr>
+        <w:t>a récupération</w:t>
+      </w:r>
+      <w:r>
+        <w:rPr>
+          <w:sz w:val="24"/>
+        </w:rPr>
+        <w:t xml:space="preserve"> des donnée</w:t>
+      </w:r>
+      <w:r>
+        <w:rPr>
+          <w:sz w:val="24"/>
+        </w:rPr>
+        <w:t xml:space="preserve">s </w:t>
+      </w:r>
+      <w:proofErr w:type="spellStart"/>
+      <w:r>
+        <w:rPr>
+          <w:sz w:val="24"/>
+        </w:rPr>
+        <w:t>tweak</w:t>
+      </w:r>
+      <w:proofErr w:type="spellEnd"/>
+      <w:r>
+        <w:rPr>
+          <w:sz w:val="24"/>
+        </w:rPr>
+        <w:t xml:space="preserve"> et la modification d'une donnée</w:t>
+      </w:r>
+      <w:r>
+        <w:rPr>
+          <w:sz w:val="24"/>
+        </w:rPr>
+        <w:t>.</w:t>
+      </w:r>
+      <w:r>
+        <w:rPr>
+          <w:sz w:val="24"/>
+        </w:rPr>
+        <w:t xml:space="preserve"> </w:t>
+      </w:r>
+      <w:r>
+        <w:rPr>
+          <w:sz w:val="24"/>
+        </w:rPr>
+        <w:t xml:space="preserve">Pour ce faire </w:t>
+      </w:r>
+      <w:r>
+        <w:rPr>
+          <w:sz w:val="24"/>
+        </w:rPr>
+        <w:t xml:space="preserve">nous avons donc crée </w:t>
+      </w:r>
+      <w:r>
+        <w:rPr>
+          <w:sz w:val="24"/>
+        </w:rPr>
+        <w:t>une nouvelle appl</w:t>
+      </w:r>
+      <w:r>
+        <w:rPr>
+          <w:sz w:val="24"/>
+        </w:rPr>
+        <w:t xml:space="preserve">ication utilisant le QT </w:t>
+      </w:r>
+      <w:r>
+        <w:rPr>
+          <w:sz w:val="24"/>
+        </w:rPr>
+        <w:lastRenderedPageBreak/>
+        <w:t>widget.</w:t>
+      </w:r>
+      <w:r>
+        <w:rPr>
+          <w:sz w:val="24"/>
+        </w:rPr>
+        <w:t xml:space="preserve"> </w:t>
+      </w:r>
+      <w:r>
+        <w:rPr>
+          <w:sz w:val="24"/>
+        </w:rPr>
+        <w:t>Puis j'ai ajouté</w:t>
+      </w:r>
+      <w:r>
+        <w:rPr>
+          <w:sz w:val="24"/>
+        </w:rPr>
+        <w:t xml:space="preserve"> "QT += network" dans le fichier IOT_Projet.pro.</w:t>
+      </w:r>
+    </w:p>
+    <w:p>
+      <w:pPr>
+        <w:rPr>
+          <w:sz w:val="24"/>
+        </w:rPr>
+      </w:pPr>
+      <w:r>
+        <w:rPr>
+          <w:sz w:val="24"/>
+        </w:rPr>
+        <w:t>Cela fournit un ensemble d'API pour les applications de programmation qui u</w:t>
+      </w:r>
+      <w:r>
+        <w:rPr>
+          <w:sz w:val="24"/>
+        </w:rPr>
+        <w:t xml:space="preserve">tilisent le protocole TCP / IP. </w:t>
+      </w:r>
+      <w:r>
+        <w:rPr>
+          <w:sz w:val="24"/>
+        </w:rPr>
+        <w:t xml:space="preserve">Nous avons </w:t>
+      </w:r>
+      <w:r>
+        <w:rPr>
+          <w:sz w:val="24"/>
+        </w:rPr>
+        <w:t xml:space="preserve">donc </w:t>
+      </w:r>
+      <w:r>
+        <w:rPr>
+          <w:sz w:val="24"/>
+        </w:rPr>
+        <w:t>procédé</w:t>
+      </w:r>
+      <w:r>
+        <w:rPr>
+          <w:sz w:val="24"/>
+        </w:rPr>
+        <w:t xml:space="preserve"> à la </w:t>
+      </w:r>
+      <w:r>
+        <w:rPr>
+          <w:sz w:val="24"/>
+        </w:rPr>
+        <w:t>création</w:t>
+      </w:r>
+      <w:r>
+        <w:rPr>
+          <w:sz w:val="24"/>
+        </w:rPr>
+        <w:t xml:space="preserve"> de</w:t>
+      </w:r>
+      <w:r>
+        <w:rPr>
+          <w:sz w:val="24"/>
+        </w:rPr>
+        <w:t xml:space="preserve"> mes deux boutons, ainsi que l'ajout de </w:t>
+      </w:r>
+      <w:r>
+        <w:rPr>
+          <w:sz w:val="24"/>
+        </w:rPr>
+        <w:t>la fonction "</w:t>
+      </w:r>
+      <w:proofErr w:type="spellStart"/>
+      <w:proofErr w:type="gramStart"/>
+      <w:r>
+        <w:rPr>
+          <w:sz w:val="24"/>
+        </w:rPr>
+        <w:t>clicked</w:t>
+      </w:r>
+      <w:proofErr w:type="spellEnd"/>
+      <w:r>
+        <w:rPr>
+          <w:sz w:val="24"/>
+        </w:rPr>
+        <w:t>(</w:t>
+      </w:r>
+      <w:proofErr w:type="gramEnd"/>
+      <w:r>
+        <w:rPr>
+          <w:sz w:val="24"/>
+        </w:rPr>
+        <w:t xml:space="preserve">)". </w:t>
+      </w:r>
+      <w:r>
+        <w:rPr>
+          <w:sz w:val="24"/>
+        </w:rPr>
+        <w:t xml:space="preserve">Puis </w:t>
+      </w:r>
+      <w:r>
+        <w:rPr>
+          <w:sz w:val="24"/>
+        </w:rPr>
+        <w:t>l'instanciation de</w:t>
+      </w:r>
+      <w:r>
+        <w:rPr>
+          <w:sz w:val="24"/>
+        </w:rPr>
+        <w:t xml:space="preserve"> la classe serveur qui contient les informations.</w:t>
+      </w:r>
+    </w:p>
+    <w:p>
+      <w:pPr>
+        <w:pStyle w:val="Paragraphedeliste"/>
+        <w:numPr>
+          <w:ilvl w:val="1"/>
+          <w:numId w:val="1"/>
+        </w:numPr>
+        <w:rPr>
+          <w:sz w:val="24"/>
+        </w:rPr>
+      </w:pPr>
+      <w:r>
+        <w:rPr>
+          <w:b/>
+          <w:color w:val="912C3E"/>
+          <w:sz w:val="24"/>
+        </w:rPr>
+        <w:t>Flux Ethernet</w:t>
+      </w:r>
+    </w:p>
+    <w:p>
+      <w:pPr>
+        <w:rPr>
+          <w:sz w:val="24"/>
+        </w:rPr>
+      </w:pPr>
+      <w:r>
+        <w:rPr>
+          <w:sz w:val="24"/>
+        </w:rPr>
+        <w:t>Nous commençons sur Debian.</w:t>
+      </w:r>
+    </w:p>
+    <w:p>
+      <w:pPr>
+        <w:rPr>
+          <w:sz w:val="24"/>
+        </w:rPr>
+      </w:pPr>
+      <w:r>
+        <w:rPr>
+          <w:sz w:val="24"/>
+        </w:rPr>
+        <w:t>Pour commencer</w:t>
+      </w:r>
+      <w:r>
+        <w:rPr>
+          <w:sz w:val="24"/>
+        </w:rPr>
+        <w:t xml:space="preserve"> nous avons cherché dans le man 5 proc (</w:t>
+      </w:r>
+      <w:r>
+        <w:rPr>
+          <w:sz w:val="24"/>
+        </w:rPr>
+        <w:t xml:space="preserve">"/ Proc" - </w:t>
+      </w:r>
+      <w:proofErr w:type="spellStart"/>
+      <w:r>
+        <w:rPr>
+          <w:sz w:val="24"/>
+        </w:rPr>
+        <w:t>Process</w:t>
+      </w:r>
+      <w:proofErr w:type="spellEnd"/>
+      <w:r>
+        <w:rPr>
+          <w:sz w:val="24"/>
+        </w:rPr>
+        <w:t xml:space="preserve"> information pseudo-</w:t>
+      </w:r>
+      <w:proofErr w:type="spellStart"/>
+      <w:r>
+        <w:rPr>
+          <w:sz w:val="24"/>
+        </w:rPr>
+        <w:t>filesystem</w:t>
+      </w:r>
+      <w:proofErr w:type="spellEnd"/>
+      <w:r>
+        <w:rPr>
+          <w:sz w:val="24"/>
+        </w:rPr>
+        <w:t>) l</w:t>
+      </w:r>
+      <w:r>
+        <w:rPr>
+          <w:sz w:val="24"/>
+        </w:rPr>
+        <w:t xml:space="preserve">es </w:t>
+      </w:r>
+      <w:r>
+        <w:rPr>
+          <w:sz w:val="24"/>
+        </w:rPr>
+        <w:t>éléments</w:t>
+      </w:r>
+      <w:r>
+        <w:rPr>
+          <w:sz w:val="24"/>
+        </w:rPr>
+        <w:t xml:space="preserve"> </w:t>
+      </w:r>
+      <w:r>
+        <w:rPr>
+          <w:sz w:val="24"/>
+        </w:rPr>
+        <w:t>nécessaires</w:t>
+      </w:r>
+      <w:r>
+        <w:rPr>
+          <w:sz w:val="24"/>
+        </w:rPr>
+        <w:t xml:space="preserve"> à</w:t>
+      </w:r>
+      <w:r>
+        <w:rPr>
+          <w:sz w:val="24"/>
+        </w:rPr>
+        <w:t xml:space="preserve"> la </w:t>
+      </w:r>
+      <w:r>
+        <w:rPr>
+          <w:sz w:val="24"/>
+        </w:rPr>
+        <w:t>c</w:t>
+      </w:r>
+      <w:r>
+        <w:rPr>
+          <w:sz w:val="24"/>
+        </w:rPr>
+        <w:t>réation</w:t>
+      </w:r>
+      <w:r>
+        <w:rPr>
+          <w:sz w:val="24"/>
+        </w:rPr>
+        <w:t xml:space="preserve"> de notre flux </w:t>
+      </w:r>
+      <w:r>
+        <w:rPr>
+          <w:sz w:val="24"/>
+        </w:rPr>
+        <w:t>Ethernet</w:t>
+      </w:r>
+      <w:r>
+        <w:rPr>
+          <w:sz w:val="24"/>
+        </w:rPr>
+        <w:t xml:space="preserve">. </w:t>
+      </w:r>
+      <w:r>
+        <w:rPr>
+          <w:sz w:val="24"/>
+        </w:rPr>
+        <w:t xml:space="preserve">Les outils dont nous avions </w:t>
+      </w:r>
+      <w:r>
+        <w:rPr>
+          <w:sz w:val="24"/>
+        </w:rPr>
+        <w:t xml:space="preserve">besoin </w:t>
+      </w:r>
+      <w:r>
+        <w:rPr>
+          <w:sz w:val="24"/>
+        </w:rPr>
+        <w:t xml:space="preserve">sont dans </w:t>
+      </w:r>
+      <w:r>
+        <w:rPr>
+          <w:sz w:val="24"/>
+        </w:rPr>
+        <w:t>"/proc/net/</w:t>
+      </w:r>
+      <w:proofErr w:type="spellStart"/>
+      <w:r>
+        <w:rPr>
+          <w:sz w:val="24"/>
+        </w:rPr>
+        <w:t>dev</w:t>
+      </w:r>
+      <w:proofErr w:type="spellEnd"/>
+      <w:r>
+        <w:rPr>
+          <w:sz w:val="24"/>
+        </w:rPr>
+        <w:t>"</w:t>
+      </w:r>
+      <w:r>
+        <w:rPr>
+          <w:sz w:val="24"/>
+        </w:rPr>
+        <w:t>.</w:t>
+      </w:r>
+    </w:p>
+    <w:p>
+      <w:pPr>
+        <w:rPr>
+          <w:sz w:val="24"/>
+        </w:rPr>
+      </w:pPr>
+      <w:r>
+        <w:rPr>
+          <w:sz w:val="24"/>
+        </w:rPr>
+        <w:t xml:space="preserve">Par la suite on utilise </w:t>
+      </w:r>
+      <w:r>
+        <w:rPr>
+          <w:sz w:val="24"/>
+        </w:rPr>
+        <w:t>la commande cat /proc/net/</w:t>
+      </w:r>
+      <w:proofErr w:type="spellStart"/>
+      <w:r>
+        <w:rPr>
+          <w:sz w:val="24"/>
+        </w:rPr>
+        <w:t>dev</w:t>
+      </w:r>
+      <w:proofErr w:type="spellEnd"/>
+      <w:r>
+        <w:rPr>
+          <w:sz w:val="24"/>
+        </w:rPr>
+        <w:t xml:space="preserve"> pour afficher le fichier.</w:t>
+      </w:r>
+    </w:p>
+    <w:p>
+      <w:pPr>
+        <w:rPr>
+          <w:sz w:val="24"/>
+        </w:rPr>
+      </w:pPr>
+      <w:r>
+        <w:rPr>
+          <w:sz w:val="24"/>
+        </w:rPr>
+        <w:t xml:space="preserve">Voici ce que l'on </w:t>
+      </w:r>
+      <w:proofErr w:type="gramStart"/>
+      <w:r>
+        <w:rPr>
+          <w:sz w:val="24"/>
+        </w:rPr>
+        <w:t>obtient:</w:t>
+      </w:r>
+      <w:proofErr w:type="gramEnd"/>
+    </w:p>
+    <w:p>
+      <w:pPr>
+        <w:rPr>
+          <w:sz w:val="24"/>
+        </w:rPr>
+      </w:pPr>
+      <w:r>
+        <w:rPr>
+          <w:sz w:val="24"/>
+        </w:rPr>
+        <w:t xml:space="preserve">Inter-|   </w:t>
+      </w:r>
+      <w:proofErr w:type="spellStart"/>
+      <w:r>
+        <w:rPr>
+          <w:sz w:val="24"/>
+        </w:rPr>
+        <w:t>Receive</w:t>
+      </w:r>
+      <w:proofErr w:type="spellEnd"/>
+      <w:r>
+        <w:rPr>
+          <w:sz w:val="24"/>
+        </w:rPr>
+        <w:t xml:space="preserve">                                                </w:t>
+      </w:r>
+      <w:proofErr w:type="gramStart"/>
+      <w:r>
+        <w:rPr>
+          <w:sz w:val="24"/>
+        </w:rPr>
+        <w:t>|  Transmit</w:t>
+      </w:r>
+      <w:proofErr w:type="gramEnd"/>
+    </w:p>
+    <w:p>
+      <w:pPr>
+        <w:rPr>
+          <w:sz w:val="24"/>
+        </w:rPr>
+      </w:pPr>
+      <w:proofErr w:type="gramStart"/>
+      <w:r>
+        <w:rPr>
+          <w:sz w:val="24"/>
+        </w:rPr>
+        <w:t>face</w:t>
+      </w:r>
+      <w:proofErr w:type="gramEnd"/>
+      <w:r>
+        <w:rPr>
+          <w:sz w:val="24"/>
+        </w:rPr>
+        <w:t xml:space="preserve"> |bytes    </w:t>
+      </w:r>
+      <w:proofErr w:type="spellStart"/>
+      <w:r>
+        <w:rPr>
+          <w:sz w:val="24"/>
+        </w:rPr>
+        <w:t>packets</w:t>
+      </w:r>
+      <w:proofErr w:type="spellEnd"/>
+      <w:r>
+        <w:rPr>
+          <w:sz w:val="24"/>
+        </w:rPr>
+        <w:t xml:space="preserve"> </w:t>
+      </w:r>
+      <w:proofErr w:type="spellStart"/>
+      <w:r>
+        <w:rPr>
+          <w:sz w:val="24"/>
+        </w:rPr>
+        <w:t>errs</w:t>
+      </w:r>
+      <w:proofErr w:type="spellEnd"/>
+      <w:r>
+        <w:rPr>
+          <w:sz w:val="24"/>
+        </w:rPr>
+        <w:t xml:space="preserve"> drop </w:t>
+      </w:r>
+      <w:proofErr w:type="spellStart"/>
+      <w:r>
+        <w:rPr>
+          <w:sz w:val="24"/>
+        </w:rPr>
+        <w:t>fifo</w:t>
+      </w:r>
+      <w:proofErr w:type="spellEnd"/>
+      <w:r>
+        <w:rPr>
+          <w:sz w:val="24"/>
+        </w:rPr>
+        <w:t xml:space="preserve"> frame </w:t>
+      </w:r>
+      <w:proofErr w:type="spellStart"/>
+      <w:r>
+        <w:rPr>
+          <w:sz w:val="24"/>
+        </w:rPr>
+        <w:t>compressed</w:t>
+      </w:r>
+      <w:proofErr w:type="spellEnd"/>
+      <w:r>
+        <w:rPr>
+          <w:sz w:val="24"/>
+        </w:rPr>
+        <w:t xml:space="preserve"> </w:t>
+      </w:r>
+      <w:proofErr w:type="spellStart"/>
+      <w:r>
+        <w:rPr>
+          <w:sz w:val="24"/>
+        </w:rPr>
+        <w:t>multicast|bytes</w:t>
+      </w:r>
+      <w:proofErr w:type="spellEnd"/>
+      <w:r>
+        <w:rPr>
+          <w:sz w:val="24"/>
+        </w:rPr>
+        <w:t xml:space="preserve">    </w:t>
+      </w:r>
+      <w:proofErr w:type="spellStart"/>
+      <w:r>
+        <w:rPr>
+          <w:sz w:val="24"/>
+        </w:rPr>
+        <w:t>packets</w:t>
+      </w:r>
+      <w:proofErr w:type="spellEnd"/>
+      <w:r>
+        <w:rPr>
+          <w:sz w:val="24"/>
+        </w:rPr>
+        <w:t xml:space="preserve"> </w:t>
+      </w:r>
+      <w:proofErr w:type="spellStart"/>
+      <w:r>
+        <w:rPr>
+          <w:sz w:val="24"/>
+        </w:rPr>
+        <w:t>errs</w:t>
+      </w:r>
+      <w:proofErr w:type="spellEnd"/>
+      <w:r>
+        <w:rPr>
+          <w:sz w:val="24"/>
+        </w:rPr>
+        <w:t xml:space="preserve"> drop </w:t>
+      </w:r>
+      <w:proofErr w:type="spellStart"/>
+      <w:r>
+        <w:rPr>
+          <w:sz w:val="24"/>
+        </w:rPr>
+        <w:t>fifo</w:t>
+      </w:r>
+      <w:proofErr w:type="spellEnd"/>
+      <w:r>
+        <w:rPr>
+          <w:sz w:val="24"/>
+        </w:rPr>
+        <w:t xml:space="preserve"> </w:t>
+      </w:r>
+      <w:proofErr w:type="spellStart"/>
+      <w:r>
+        <w:rPr>
+          <w:sz w:val="24"/>
+        </w:rPr>
+        <w:t>colls</w:t>
+      </w:r>
+      <w:proofErr w:type="spellEnd"/>
+      <w:r>
+        <w:rPr>
+          <w:sz w:val="24"/>
+        </w:rPr>
+        <w:t xml:space="preserve"> carrier </w:t>
+      </w:r>
+      <w:proofErr w:type="spellStart"/>
+      <w:r>
+        <w:rPr>
+          <w:sz w:val="24"/>
+        </w:rPr>
+        <w:t>compressed</w:t>
+      </w:r>
+      <w:proofErr w:type="spellEnd"/>
+    </w:p>
+    <w:p>
+      <w:pPr>
+        <w:rPr>
+          <w:sz w:val="24"/>
+        </w:rPr>
+      </w:pPr>
+      <w:proofErr w:type="spellStart"/>
+      <w:proofErr w:type="gramStart"/>
+      <w:r>
+        <w:rPr>
+          <w:sz w:val="24"/>
+        </w:rPr>
+        <w:t>lo</w:t>
+      </w:r>
+      <w:proofErr w:type="spellEnd"/>
+      <w:r>
+        <w:rPr>
+          <w:sz w:val="24"/>
+        </w:rPr>
+        <w:t>:</w:t>
+      </w:r>
+      <w:proofErr w:type="gramEnd"/>
+      <w:r>
+        <w:rPr>
+          <w:sz w:val="24"/>
+        </w:rPr>
+        <w:t xml:space="preserve"> 2776770   11307    0    0    0     0          0         0  2776770   11307    0    0    0     0       0          0</w:t>
+      </w:r>
+    </w:p>
+    <w:p>
+      <w:pPr>
+        <w:rPr>
+          <w:sz w:val="24"/>
+        </w:rPr>
+      </w:pPr>
+      <w:proofErr w:type="gramStart"/>
+      <w:r>
+        <w:rPr>
+          <w:sz w:val="24"/>
+        </w:rPr>
+        <w:lastRenderedPageBreak/>
+        <w:t>eth</w:t>
+      </w:r>
+      <w:proofErr w:type="gramEnd"/>
+      <w:r>
+        <w:rPr>
+          <w:sz w:val="24"/>
+        </w:rPr>
+        <w:t>0: 1215645    2751    0    0    0     0          0         0  1782404    4324    0    0    0   427       0          0</w:t>
+      </w:r>
+    </w:p>
+    <w:p>
+      <w:pPr>
+        <w:rPr>
+          <w:sz w:val="24"/>
+        </w:rPr>
+      </w:pPr>
+      <w:proofErr w:type="gramStart"/>
+      <w:r>
+        <w:rPr>
+          <w:sz w:val="24"/>
+        </w:rPr>
+        <w:t>ppp</w:t>
+      </w:r>
+      <w:proofErr w:type="gramEnd"/>
+      <w:r>
+        <w:rPr>
+          <w:sz w:val="24"/>
+        </w:rPr>
+        <w:t>0: 1622270    5552    1    0    0     0          0         0   354130    5669    0    0    0     0       0          0</w:t>
+      </w:r>
+    </w:p>
+    <w:p>
+      <w:pPr>
+        <w:rPr>
+          <w:sz w:val="24"/>
+        </w:rPr>
+      </w:pPr>
+      <w:proofErr w:type="gramStart"/>
+      <w:r>
+        <w:rPr>
+          <w:sz w:val="24"/>
+        </w:rPr>
+        <w:t>tap</w:t>
+      </w:r>
+      <w:proofErr w:type="gramEnd"/>
+      <w:r>
+        <w:rPr>
+          <w:sz w:val="24"/>
+        </w:rPr>
+        <w:t>0:    7714      81    0    0    0     0          0         0     7714      81    0    0    0     0       0          0</w:t>
+      </w:r>
+    </w:p>
+    <w:p>
+      <w:pPr>
+        <w:rPr>
+          <w:sz w:val="24"/>
+        </w:rPr>
+      </w:pPr>
+    </w:p>
+    <w:p>
+      <w:pPr>
+        <w:rPr>
+          <w:sz w:val="24"/>
+        </w:rPr>
+      </w:pPr>
+      <w:r>
+        <w:rPr>
+          <w:sz w:val="24"/>
+        </w:rPr>
+        <w:t xml:space="preserve">Dans un </w:t>
+      </w:r>
+      <w:r>
+        <w:rPr>
+          <w:sz w:val="24"/>
+        </w:rPr>
+        <w:t>premier temps j'ai affiché</w:t>
+      </w:r>
+      <w:r>
+        <w:rPr>
+          <w:sz w:val="24"/>
+        </w:rPr>
+        <w:t xml:space="preserve"> le fichier au complet.</w:t>
+      </w:r>
+      <w:r>
+        <w:rPr>
+          <w:sz w:val="24"/>
+        </w:rPr>
+        <w:t xml:space="preserve"> </w:t>
+      </w:r>
+      <w:r>
+        <w:rPr>
+          <w:sz w:val="24"/>
+        </w:rPr>
+        <w:t>Seu</w:t>
+      </w:r>
+      <w:r>
+        <w:rPr>
+          <w:sz w:val="24"/>
+        </w:rPr>
+        <w:t>l</w:t>
+      </w:r>
+      <w:r>
+        <w:rPr>
+          <w:sz w:val="24"/>
+        </w:rPr>
+        <w:t>e l</w:t>
+      </w:r>
+      <w:r>
+        <w:rPr>
+          <w:sz w:val="24"/>
+        </w:rPr>
+        <w:t xml:space="preserve">a partie Ethernet </w:t>
+      </w:r>
+      <w:r>
+        <w:rPr>
+          <w:sz w:val="24"/>
+        </w:rPr>
+        <w:t>nous intéresse donc on affiche</w:t>
+      </w:r>
+      <w:r>
+        <w:rPr>
+          <w:sz w:val="24"/>
+        </w:rPr>
+        <w:t xml:space="preserve"> la ligne eth0. </w:t>
+      </w:r>
+      <w:r>
+        <w:rPr>
+          <w:sz w:val="24"/>
+        </w:rPr>
+        <w:t xml:space="preserve">Pour ce faire, il y a la mise en place de </w:t>
+      </w:r>
+      <w:r>
+        <w:rPr>
+          <w:sz w:val="24"/>
+        </w:rPr>
+        <w:t>plusieur</w:t>
+      </w:r>
+      <w:r>
+        <w:rPr>
+          <w:sz w:val="24"/>
+        </w:rPr>
+        <w:t>s</w:t>
+      </w:r>
+      <w:r>
+        <w:rPr>
+          <w:sz w:val="24"/>
+        </w:rPr>
+        <w:t xml:space="preserve"> variable</w:t>
+      </w:r>
+      <w:r>
+        <w:rPr>
+          <w:sz w:val="24"/>
+        </w:rPr>
+        <w:t>s</w:t>
+      </w:r>
+      <w:r>
+        <w:rPr>
+          <w:sz w:val="24"/>
+        </w:rPr>
+        <w:t xml:space="preserve"> afin d'afficher les </w:t>
+      </w:r>
+      <w:r>
+        <w:rPr>
+          <w:sz w:val="24"/>
+        </w:rPr>
+        <w:t>caté</w:t>
+      </w:r>
+      <w:r>
+        <w:rPr>
+          <w:sz w:val="24"/>
+        </w:rPr>
+        <w:t>gories</w:t>
+      </w:r>
+      <w:r>
+        <w:rPr>
+          <w:sz w:val="24"/>
+        </w:rPr>
+        <w:t>,</w:t>
+      </w:r>
+      <w:r>
+        <w:rPr>
+          <w:sz w:val="24"/>
+        </w:rPr>
+        <w:t xml:space="preserve"> </w:t>
+      </w:r>
+      <w:r>
+        <w:rPr>
+          <w:sz w:val="24"/>
+        </w:rPr>
+        <w:t xml:space="preserve">l'interface et la valeur. </w:t>
+      </w:r>
+      <w:r>
+        <w:rPr>
+          <w:sz w:val="24"/>
+        </w:rPr>
+        <w:t>Ensuite, nous cherchons</w:t>
+      </w:r>
+      <w:r>
+        <w:rPr>
+          <w:sz w:val="24"/>
+        </w:rPr>
+        <w:t xml:space="preserve"> à isoler les valeurs des Bytes </w:t>
+      </w:r>
+      <w:r>
+        <w:rPr>
+          <w:sz w:val="24"/>
+        </w:rPr>
+        <w:t>reçu</w:t>
+      </w:r>
+      <w:r>
+        <w:rPr>
+          <w:sz w:val="24"/>
+        </w:rPr>
+        <w:t xml:space="preserve"> et transmis </w:t>
+      </w:r>
+      <w:r>
+        <w:rPr>
+          <w:sz w:val="24"/>
+        </w:rPr>
+        <w:t>afin de pou</w:t>
+      </w:r>
+      <w:r>
+        <w:rPr>
+          <w:sz w:val="24"/>
+        </w:rPr>
+        <w:t xml:space="preserve">voir faire notre flux </w:t>
+      </w:r>
+      <w:r>
+        <w:rPr>
+          <w:sz w:val="24"/>
+        </w:rPr>
+        <w:t>Ethernet</w:t>
+      </w:r>
+      <w:r>
+        <w:rPr>
+          <w:sz w:val="24"/>
+        </w:rPr>
+        <w:t xml:space="preserve">. </w:t>
+      </w:r>
+      <w:r>
+        <w:rPr>
+          <w:sz w:val="24"/>
+        </w:rPr>
+        <w:t>En conclusion</w:t>
+      </w:r>
+      <w:r>
+        <w:rPr>
+          <w:sz w:val="24"/>
+        </w:rPr>
+        <w:t xml:space="preserve">, </w:t>
+      </w:r>
+      <w:r>
+        <w:rPr>
+          <w:sz w:val="24"/>
+        </w:rPr>
+        <w:t xml:space="preserve">nous prenons nos deux </w:t>
+      </w:r>
+      <w:r>
+        <w:rPr>
+          <w:sz w:val="24"/>
+        </w:rPr>
+        <w:t xml:space="preserve">mesures à deux </w:t>
+      </w:r>
+      <w:r>
+        <w:rPr>
+          <w:sz w:val="24"/>
+        </w:rPr>
+        <w:t>intervalle</w:t>
+      </w:r>
+      <w:r>
+        <w:rPr>
+          <w:sz w:val="24"/>
+        </w:rPr>
+        <w:t>s</w:t>
+      </w:r>
+      <w:r>
+        <w:rPr>
+          <w:sz w:val="24"/>
+        </w:rPr>
+        <w:t xml:space="preserve"> </w:t>
+      </w:r>
+      <w:r>
+        <w:rPr>
+          <w:sz w:val="24"/>
+        </w:rPr>
+        <w:t>différents</w:t>
+      </w:r>
+      <w:r>
+        <w:rPr>
+          <w:sz w:val="24"/>
+        </w:rPr>
+        <w:t xml:space="preserve"> et </w:t>
+      </w:r>
+      <w:r>
+        <w:rPr>
+          <w:sz w:val="24"/>
+        </w:rPr>
+        <w:t xml:space="preserve">faisons </w:t>
+      </w:r>
+      <w:r>
+        <w:rPr>
+          <w:sz w:val="24"/>
+        </w:rPr>
+        <w:t>une sous</w:t>
+      </w:r>
+      <w:r>
+        <w:rPr>
+          <w:sz w:val="24"/>
+        </w:rPr>
+        <w:t>traction des</w:t>
+      </w:r>
+      <w:r>
+        <w:rPr>
+          <w:sz w:val="24"/>
+        </w:rPr>
+        <w:t xml:space="preserve"> valeurs temps 1 ainsi que les valeurs temps 2.</w:t>
+      </w:r>
+    </w:p>
+    <w:p>
+      <w:pPr>
+        <w:pStyle w:val="Paragraphedeliste"/>
+        <w:numPr>
+          <w:ilvl w:val="1"/>
+          <w:numId w:val="1"/>
+        </w:numPr>
+        <w:rPr>
+          <w:sz w:val="24"/>
+        </w:rPr>
+      </w:pPr>
+      <w:r>
+        <w:rPr>
+          <w:b/>
+          <w:color w:val="912C3E"/>
+          <w:sz w:val="24"/>
+        </w:rPr>
+        <w:t>Interface de commande</w:t>
+      </w:r>
+    </w:p>
+    <w:p>
+      <w:pPr>
+        <w:rPr>
+          <w:sz w:val="24"/>
+        </w:rPr>
+      </w:pPr>
+      <w:r>
+        <w:rPr>
+          <w:sz w:val="24"/>
+        </w:rPr>
+        <w:t>Nous commençons par le l</w:t>
+      </w:r>
+      <w:r>
+        <w:rPr>
+          <w:sz w:val="24"/>
+        </w:rPr>
+        <w:t>ancement du serveur à partir d'une interface grap</w:t>
+      </w:r>
+      <w:r>
+        <w:rPr>
+          <w:sz w:val="24"/>
+        </w:rPr>
+        <w:t>hique (</w:t>
+      </w:r>
+      <w:proofErr w:type="spellStart"/>
+      <w:proofErr w:type="gramStart"/>
+      <w:r>
+        <w:rPr>
+          <w:sz w:val="24"/>
+        </w:rPr>
+        <w:t>cf</w:t>
+      </w:r>
+      <w:proofErr w:type="spellEnd"/>
+      <w:r>
+        <w:rPr>
+          <w:sz w:val="24"/>
+        </w:rPr>
+        <w:t>:</w:t>
+      </w:r>
+      <w:proofErr w:type="gramEnd"/>
+      <w:r>
+        <w:rPr>
+          <w:sz w:val="24"/>
+        </w:rPr>
+        <w:t xml:space="preserve"> Code).</w:t>
+      </w:r>
+      <w:r>
+        <w:rPr>
+          <w:sz w:val="24"/>
+        </w:rPr>
+        <w:lastRenderedPageBreak/>
+        <w:tab/>
+      </w:r>
+      <w:r>
+        <w:rPr>
+          <w:sz w:val="24"/>
+        </w:rPr>
+        <w:pict>
+          <v:shape id="_x0000_i1038" type="#_x0000_t75" style="width:278.75pt;height:157.9pt">
+            <v:imagedata r:id="rId16" o:title="ServeurV2"/>
+          </v:shape>
+        </w:pict>
+      </w:r>
+    </w:p>
+    <w:p>
+      <w:pPr>
+        <w:rPr>
+          <w:sz w:val="24"/>
+        </w:rPr>
+      </w:pPr>
+      <w:r>
+        <w:rPr>
+          <w:sz w:val="24"/>
+        </w:rPr>
+        <w:t xml:space="preserve">Nous voulions que l'interface ait plusieurs fenêtres fonctionnelles telles </w:t>
+      </w:r>
+      <w:proofErr w:type="gramStart"/>
+      <w:r>
+        <w:rPr>
+          <w:sz w:val="24"/>
+        </w:rPr>
+        <w:t>que:</w:t>
+      </w:r>
+      <w:proofErr w:type="gramEnd"/>
+      <w:r>
+        <w:rPr>
+          <w:sz w:val="24"/>
+        </w:rPr>
+        <w:t xml:space="preserve"> </w:t>
+      </w:r>
+    </w:p>
+    <w:p>
+      <w:pPr>
+        <w:pStyle w:val="Paragraphedeliste"/>
+        <w:numPr>
+          <w:ilvl w:val="0"/>
+          <w:numId w:val="9"/>
+        </w:numPr>
+        <w:rPr>
+          <w:sz w:val="24"/>
+        </w:rPr>
+      </w:pPr>
+      <w:r>
+        <w:rPr>
+          <w:sz w:val="24"/>
+        </w:rPr>
+        <w:t xml:space="preserve">Les </w:t>
+      </w:r>
+      <w:r>
+        <w:rPr>
+          <w:sz w:val="24"/>
+        </w:rPr>
+        <w:t>performances : fenêtre dans laquelle les taux (CPU/</w:t>
+      </w:r>
+      <w:proofErr w:type="spellStart"/>
+      <w:r>
+        <w:rPr>
+          <w:sz w:val="24"/>
+        </w:rPr>
+        <w:t>Memoire</w:t>
+      </w:r>
+      <w:proofErr w:type="spellEnd"/>
+      <w:r>
+        <w:rPr>
+          <w:sz w:val="24"/>
+        </w:rPr>
+        <w:t>/Flux) devait apparaître dans un premier temps</w:t>
+      </w:r>
+    </w:p>
+    <w:p>
+      <w:pPr>
+        <w:rPr>
+          <w:sz w:val="24"/>
+        </w:rPr>
+      </w:pPr>
+      <w:r>
+        <w:rPr>
+          <w:sz w:val="24"/>
+        </w:rPr>
+        <w:tab/>
+      </w:r>
+      <w:r>
+        <w:rPr>
+          <w:sz w:val="24"/>
+        </w:rPr>
+        <w:pict>
+          <v:shape id="_x0000_i1039" type="#_x0000_t75" style="width:278.8pt;height:126.8pt">
+            <v:imagedata r:id="rId17" o:title="perf"/>
+          </v:shape>
+        </w:pict>
+      </w:r>
+    </w:p>
+    <w:p>
+      <w:pPr>
+        <w:pStyle w:val="Paragraphedeliste"/>
+        <w:numPr>
+          <w:ilvl w:val="0"/>
+          <w:numId w:val="9"/>
+        </w:numPr>
+        <w:rPr>
+          <w:sz w:val="24"/>
+        </w:rPr>
+      </w:pPr>
+      <w:r>
+        <w:rPr>
+          <w:sz w:val="24"/>
+        </w:rPr>
+        <w:lastRenderedPageBreak/>
+        <w:t xml:space="preserve">Les </w:t>
+      </w:r>
+      <w:proofErr w:type="gramStart"/>
+      <w:r>
+        <w:rPr>
+          <w:sz w:val="24"/>
+        </w:rPr>
+        <w:t>choix:</w:t>
+      </w:r>
+      <w:proofErr w:type="gramEnd"/>
+      <w:r>
+        <w:rPr>
+          <w:sz w:val="24"/>
+        </w:rPr>
+        <w:t xml:space="preserve"> </w:t>
+      </w:r>
+      <w:bookmarkStart w:id="0" w:name="_GoBack"/>
+      <w:bookmarkEnd w:id="0"/>
+      <w:r>
+        <w:rPr>
+          <w:sz w:val="24"/>
+        </w:rPr>
+        <w:t>fenêtre dans laquelle l'utilisateur choisit de récup ses Taux de charge ou bien de modifier les mesures</w:t>
+      </w:r>
+    </w:p>
+    <w:p>
+      <w:pPr>
+        <w:rPr>
+          <w:sz w:val="24"/>
+        </w:rPr>
+      </w:pPr>
+      <w:r>
+        <w:rPr>
+          <w:sz w:val="24"/>
+        </w:rPr>
+        <w:tab/>
+      </w:r>
+    </w:p>
+    <w:p>
+      <w:pPr>
+        <w:rPr>
+          <w:sz w:val="24"/>
+        </w:rPr>
+      </w:pPr>
+      <w:r>
+        <w:rPr>
+          <w:sz w:val="24"/>
+        </w:rPr>
+        <w:pict>
+          <v:shape id="_x0000_i1045" type="#_x0000_t75" style="width:279.05pt;height:111.15pt">
+            <v:imagedata r:id="rId18" o:title="choix"/>
+          </v:shape>
+        </w:pict>
+      </w:r>
+    </w:p>
+    <w:p>
+      <w:pPr>
+        <w:rPr>
+          <w:sz w:val="24"/>
+        </w:rPr>
+      </w:pPr>
+    </w:p>
+    <w:p>
+      <w:pPr>
+        <w:rPr>
+          <w:sz w:val="24"/>
+        </w:rPr>
+      </w:pPr>
     </w:p>
     <w:p>
       <w:pPr>
@@ -2695,7 +4460,6 @@
           <w:color w:val="017057" w:themeColor="accent4" w:themeShade="BF"/>
           <w:sz w:val="28"/>
         </w:rPr>
-        <w:lastRenderedPageBreak/>
         <w:t xml:space="preserve">Mise en place de l’application Web </w:t>
       </w:r>
     </w:p>
@@ -2733,64 +4497,70 @@
     </w:p>
     <w:p>
       <w:pPr>
+        <w:ind w:left="372" w:firstLine="708"/>
         <w:rPr>
           <w:b/>
           <w:color w:val="017057" w:themeColor="accent4" w:themeShade="BF"/>
           <w:sz w:val="28"/>
         </w:rPr>
       </w:pPr>
-    </w:p>
-    <w:p>
-      <w:pPr>
-        <w:ind w:firstLine="708"/>
+      <w:r>
         <w:rPr>
           <w:b/>
+          <w:noProof/>
           <w:color w:val="017057" w:themeColor="accent4" w:themeShade="BF"/>
           <w:sz w:val="28"/>
-        </w:rPr>
-      </w:pPr>
-      <w:r>
-        <w:rPr>
-          <w:b/>
-          <w:color w:val="017057" w:themeColor="accent4" w:themeShade="BF"/>
-          <w:sz w:val="28"/>
-        </w:rPr>
-        <w:pict>
-          <v:shape id="_x0000_i1058" type="#_x0000_t75" style="width:199.8pt;height:122.4pt">
-            <v:imagedata r:id="rId15" o:title="nodejs"/>
-          </v:shape>
-        </w:pict>
-      </w:r>
-    </w:p>
-    <w:p>
-      <w:pPr>
-        <w:rPr>
-          <w:b/>
-          <w:color w:val="017057" w:themeColor="accent4" w:themeShade="BF"/>
-          <w:sz w:val="28"/>
-        </w:rPr>
-      </w:pPr>
-    </w:p>
-    <w:p>
-      <w:pPr>
-        <w:pStyle w:val="Paragraphedeliste"/>
-        <w:ind w:left="1440"/>
-        <w:rPr>
-          <w:b/>
-          <w:color w:val="912C3E"/>
-          <w:sz w:val="24"/>
-        </w:rPr>
-      </w:pPr>
-      <w:proofErr w:type="spellStart"/>
-      <w:r>
-        <w:rPr>
-          <w:b/>
-          <w:color w:val="912C3E"/>
-          <w:sz w:val="24"/>
-        </w:rPr>
-        <w:t>Blablallalala</w:t>
-      </w:r>
-      <w:proofErr w:type="spellEnd"/>
+          <w:lang w:eastAsia="fr-FR"/>
+        </w:rPr>
+        <w:drawing>
+          <wp:inline distT="0" distB="0" distL="0" distR="0">
+            <wp:extent cx="1910080" cy="1168400"/>
+            <wp:effectExtent l="0" t="0" r="0" b="0"/>
+            <wp:docPr id="1" name="Image 1" descr="nodejs"/>
+            <wp:cNvGraphicFramePr>
+              <a:graphicFrameLocks xmlns:a="http://schemas.openxmlformats.org/drawingml/2006/main" noChangeAspect="1"/>
+            </wp:cNvGraphicFramePr>
+            <a:graphic xmlns:a="http://schemas.openxmlformats.org/drawingml/2006/main">
+              <a:graphicData uri="http://schemas.openxmlformats.org/drawingml/2006/picture">
+                <pic:pic xmlns:pic="http://schemas.openxmlformats.org/drawingml/2006/picture">
+                  <pic:nvPicPr>
+                    <pic:cNvPr id="0" name="Picture 18" descr="nodejs"/>
+                    <pic:cNvPicPr>
+                      <a:picLocks noChangeAspect="1" noChangeArrowheads="1"/>
+                    </pic:cNvPicPr>
+                  </pic:nvPicPr>
+                  <pic:blipFill>
+                    <a:blip r:embed="rId19">
+                      <a:extLst>
+                        <a:ext uri="{28A0092B-C50C-407E-A947-70E740481C1C}">
+                          <a14:useLocalDpi xmlns:a14="http://schemas.microsoft.com/office/drawing/2010/main" val="0"/>
+                        </a:ext>
+                      </a:extLst>
+                    </a:blip>
+                    <a:srcRect/>
+                    <a:stretch>
+                      <a:fillRect/>
+                    </a:stretch>
+                  </pic:blipFill>
+                  <pic:spPr bwMode="auto">
+                    <a:xfrm>
+                      <a:off x="0" y="0"/>
+                      <a:ext cx="1910080" cy="1168400"/>
+                    </a:xfrm>
+                    <a:prstGeom prst="rect">
+                      <a:avLst/>
+                    </a:prstGeom>
+                    <a:noFill/>
+                    <a:ln>
+                      <a:noFill/>
+                    </a:ln>
+                  </pic:spPr>
+                </pic:pic>
+              </a:graphicData>
+            </a:graphic>
+          </wp:inline>
+        </w:drawing>
+      </w:r>
     </w:p>
     <w:p>
       <w:pPr>
@@ -2850,6 +4620,7 @@
         <w:rPr>
           <w:sz w:val="24"/>
         </w:rPr>
+        <w:lastRenderedPageBreak/>
         <w:t>Dans le Web classique, un client envoie une requête à un serveur qui lui répond en lui envoyant les données demandées ou bien une erreur.  Afin de voir si de nouvelles données sont arrivées il faudrait donc recharger la page.</w:t>
       </w:r>
     </w:p>
@@ -2863,12 +4634,7 @@
         <w:rPr>
           <w:sz w:val="24"/>
         </w:rPr>
-        <w:lastRenderedPageBreak/>
-        <w:pict>
-          <v:shape id="_x0000_i1028" type="#_x0000_t75" style="width:279.2pt;height:279.2pt">
-            <v:imagedata r:id="rId16" o:title="client-serveur-classique"/>
-          </v:shape>
-        </w:pict>
+        <w:t>:</w:t>
       </w:r>
     </w:p>
     <w:p>
@@ -2895,7 +4661,19 @@
         <w:rPr>
           <w:sz w:val="24"/>
         </w:rPr>
-        <w:t xml:space="preserve"> autorise lui la communication bidirectionnelle entre le client et le serveur. En effet le serveur peut envoyer directement les données au client sans que celui-ci est à effectuer une requête (et vice-versa).</w:t>
+        <w:t xml:space="preserve"> autorise lui la communication </w:t>
+      </w:r>
+      <w:r>
+        <w:rPr>
+          <w:sz w:val="24"/>
+        </w:rPr>
+        <w:t>bidirectionnelle</w:t>
+      </w:r>
+      <w:r>
+        <w:rPr>
+          <w:sz w:val="24"/>
+        </w:rPr>
+        <w:t xml:space="preserve"> entre le client et le serveur. En effet le serveur peut envoyer directement les données au client sans que celui-ci est à effectuer une requête (et vice-versa).</w:t>
       </w:r>
     </w:p>
     <w:p>
@@ -2926,15 +4704,15 @@
     </w:p>
     <w:p>
       <w:pPr>
-        <w:rPr>
-          <w:sz w:val="24"/>
-        </w:rPr>
-      </w:pPr>
-      <w:r>
-        <w:lastRenderedPageBreak/>
+        <w:ind w:firstLine="708"/>
+        <w:rPr>
+          <w:sz w:val="24"/>
+        </w:rPr>
+      </w:pPr>
+      <w:r>
         <w:pict>
-          <v:shape id="_x0000_i1036" type="#_x0000_t75" style="width:278.9pt;height:186.2pt">
-            <v:imagedata r:id="rId17" o:title="WebSockets2"/>
+          <v:shape id="_x0000_i1032" type="#_x0000_t75" style="width:223.9pt;height:149.75pt">
+            <v:imagedata r:id="rId20" o:title="WebSockets2"/>
           </v:shape>
         </w:pict>
       </w:r>
@@ -2958,6 +4736,7 @@
         <w:rPr>
           <w:sz w:val="24"/>
         </w:rPr>
+        <w:lastRenderedPageBreak/>
         <w:t>C’est très simple, le client envoie un "</w:t>
       </w:r>
       <w:proofErr w:type="spellStart"/>
@@ -3041,14 +4820,12 @@
         </w:rPr>
         <w:t xml:space="preserve">. Elle autorise la transmission de message </w:t>
       </w:r>
-      <w:proofErr w:type="spellStart"/>
-      <w:r>
-        <w:rPr>
-          <w:sz w:val="24"/>
-        </w:rPr>
-        <w:t>bi-directionnels</w:t>
-      </w:r>
-      <w:proofErr w:type="spellEnd"/>
+      <w:r>
+        <w:rPr>
+          <w:sz w:val="24"/>
+        </w:rPr>
+        <w:t>bidirectionnels</w:t>
+      </w:r>
       <w:r>
         <w:rPr>
           <w:sz w:val="24"/>
@@ -3129,11 +4906,9 @@
         </w:rPr>
         <w:tab/>
       </w:r>
-      <w:bookmarkStart w:id="0" w:name="_GoBack"/>
-      <w:bookmarkEnd w:id="0"/>
     </w:p>
     <w:sectPr>
-      <w:footerReference w:type="default" r:id="rId18"/>
+      <w:footerReference w:type="default" r:id="rId21"/>
       <w:pgSz w:w="8419" w:h="11906" w:orient="landscape"/>
       <w:pgMar w:top="1417" w:right="1417" w:bottom="1417" w:left="1417" w:header="709" w:footer="709" w:gutter="0"/>
       <w:pgNumType w:start="0"/>
@@ -3180,6 +4955,7 @@
         <w:docPartUnique/>
       </w:docPartObj>
     </w:sdtPr>
+    <w:sdtEndPr/>
     <w:sdtContent>
       <w:p>
         <w:pPr>
@@ -3284,7 +5060,7 @@
                                   <w:sz w:val="28"/>
                                   <w:szCs w:val="28"/>
                                 </w:rPr>
-                                <w:t>13</w:t>
+                                <w:t>17</w:t>
                               </w:r>
                               <w:r>
                                 <w:rPr>
@@ -3360,7 +5136,7 @@
                             <w:sz w:val="28"/>
                             <w:szCs w:val="28"/>
                           </w:rPr>
-                          <w:t>13</w:t>
+                          <w:t>17</w:t>
                         </w:r>
                         <w:r>
                           <w:rPr>
@@ -3525,6 +5301,118 @@
     </w:lvl>
   </w:abstractNum>
   <w:abstractNum w:abstractNumId="1" w15:restartNumberingAfterBreak="0">
+    <w:nsid w:val="2C434B6C"/>
+    <w:multiLevelType w:val="hybridMultilevel"/>
+    <w:tmpl w:val="7194ABA0"/>
+    <w:lvl w:ilvl="0" w:tplc="BF40AF30">
+      <w:numFmt w:val="bullet"/>
+      <w:lvlText w:val="-"/>
+      <w:lvlJc w:val="left"/>
+      <w:pPr>
+        <w:ind w:left="775" w:hanging="360"/>
+      </w:pPr>
+      <w:rPr>
+        <w:rFonts w:ascii="Calibri" w:eastAsiaTheme="minorHAnsi" w:hAnsi="Calibri" w:cstheme="minorBidi" w:hint="default"/>
+      </w:rPr>
+    </w:lvl>
+    <w:lvl w:ilvl="1" w:tplc="040C0003" w:tentative="1">
+      <w:start w:val="1"/>
+      <w:numFmt w:val="bullet"/>
+      <w:lvlText w:val="o"/>
+      <w:lvlJc w:val="left"/>
+      <w:pPr>
+        <w:ind w:left="1495" w:hanging="360"/>
+      </w:pPr>
+      <w:rPr>
+        <w:rFonts w:ascii="Courier New" w:hAnsi="Courier New" w:cs="Courier New" w:hint="default"/>
+      </w:rPr>
+    </w:lvl>
+    <w:lvl w:ilvl="2" w:tplc="040C0005" w:tentative="1">
+      <w:start w:val="1"/>
+      <w:numFmt w:val="bullet"/>
+      <w:lvlText w:val=""/>
+      <w:lvlJc w:val="left"/>
+      <w:pPr>
+        <w:ind w:left="2215" w:hanging="360"/>
+      </w:pPr>
+      <w:rPr>
+        <w:rFonts w:ascii="Wingdings" w:hAnsi="Wingdings" w:hint="default"/>
+      </w:rPr>
+    </w:lvl>
+    <w:lvl w:ilvl="3" w:tplc="040C0001" w:tentative="1">
+      <w:start w:val="1"/>
+      <w:numFmt w:val="bullet"/>
+      <w:lvlText w:val=""/>
+      <w:lvlJc w:val="left"/>
+      <w:pPr>
+        <w:ind w:left="2935" w:hanging="360"/>
+      </w:pPr>
+      <w:rPr>
+        <w:rFonts w:ascii="Symbol" w:hAnsi="Symbol" w:hint="default"/>
+      </w:rPr>
+    </w:lvl>
+    <w:lvl w:ilvl="4" w:tplc="040C0003" w:tentative="1">
+      <w:start w:val="1"/>
+      <w:numFmt w:val="bullet"/>
+      <w:lvlText w:val="o"/>
+      <w:lvlJc w:val="left"/>
+      <w:pPr>
+        <w:ind w:left="3655" w:hanging="360"/>
+      </w:pPr>
+      <w:rPr>
+        <w:rFonts w:ascii="Courier New" w:hAnsi="Courier New" w:cs="Courier New" w:hint="default"/>
+      </w:rPr>
+    </w:lvl>
+    <w:lvl w:ilvl="5" w:tplc="040C0005" w:tentative="1">
+      <w:start w:val="1"/>
+      <w:numFmt w:val="bullet"/>
+      <w:lvlText w:val=""/>
+      <w:lvlJc w:val="left"/>
+      <w:pPr>
+        <w:ind w:left="4375" w:hanging="360"/>
+      </w:pPr>
+      <w:rPr>
+        <w:rFonts w:ascii="Wingdings" w:hAnsi="Wingdings" w:hint="default"/>
+      </w:rPr>
+    </w:lvl>
+    <w:lvl w:ilvl="6" w:tplc="040C0001" w:tentative="1">
+      <w:start w:val="1"/>
+      <w:numFmt w:val="bullet"/>
+      <w:lvlText w:val=""/>
+      <w:lvlJc w:val="left"/>
+      <w:pPr>
+        <w:ind w:left="5095" w:hanging="360"/>
+      </w:pPr>
+      <w:rPr>
+        <w:rFonts w:ascii="Symbol" w:hAnsi="Symbol" w:hint="default"/>
+      </w:rPr>
+    </w:lvl>
+    <w:lvl w:ilvl="7" w:tplc="040C0003" w:tentative="1">
+      <w:start w:val="1"/>
+      <w:numFmt w:val="bullet"/>
+      <w:lvlText w:val="o"/>
+      <w:lvlJc w:val="left"/>
+      <w:pPr>
+        <w:ind w:left="5815" w:hanging="360"/>
+      </w:pPr>
+      <w:rPr>
+        <w:rFonts w:ascii="Courier New" w:hAnsi="Courier New" w:cs="Courier New" w:hint="default"/>
+      </w:rPr>
+    </w:lvl>
+    <w:lvl w:ilvl="8" w:tplc="040C0005" w:tentative="1">
+      <w:start w:val="1"/>
+      <w:numFmt w:val="bullet"/>
+      <w:lvlText w:val=""/>
+      <w:lvlJc w:val="left"/>
+      <w:pPr>
+        <w:ind w:left="6535" w:hanging="360"/>
+      </w:pPr>
+      <w:rPr>
+        <w:rFonts w:ascii="Wingdings" w:hAnsi="Wingdings" w:hint="default"/>
+      </w:rPr>
+    </w:lvl>
+  </w:abstractNum>
+  <w:abstractNum w:abstractNumId="2" w15:restartNumberingAfterBreak="0">
     <w:nsid w:val="407C2220"/>
     <w:multiLevelType w:val="hybridMultilevel"/>
     <w:tmpl w:val="C1FA0A22"/>
@@ -3637,7 +5525,7 @@
       </w:rPr>
     </w:lvl>
   </w:abstractNum>
-  <w:abstractNum w:abstractNumId="2" w15:restartNumberingAfterBreak="0">
+  <w:abstractNum w:abstractNumId="3" w15:restartNumberingAfterBreak="0">
     <w:nsid w:val="449840AA"/>
     <w:multiLevelType w:val="hybridMultilevel"/>
     <w:tmpl w:val="E7368570"/>
@@ -3750,10 +5638,461 @@
       </w:rPr>
     </w:lvl>
   </w:abstractNum>
-  <w:abstractNum w:abstractNumId="3" w15:restartNumberingAfterBreak="0">
+  <w:abstractNum w:abstractNumId="4" w15:restartNumberingAfterBreak="0">
+    <w:nsid w:val="4C743D08"/>
+    <w:multiLevelType w:val="hybridMultilevel"/>
+    <w:tmpl w:val="74B252B0"/>
+    <w:lvl w:ilvl="0" w:tplc="040C0001">
+      <w:start w:val="1"/>
+      <w:numFmt w:val="bullet"/>
+      <w:lvlText w:val=""/>
+      <w:lvlJc w:val="left"/>
+      <w:pPr>
+        <w:ind w:left="720" w:hanging="360"/>
+      </w:pPr>
+      <w:rPr>
+        <w:rFonts w:ascii="Symbol" w:hAnsi="Symbol" w:hint="default"/>
+      </w:rPr>
+    </w:lvl>
+    <w:lvl w:ilvl="1" w:tplc="040C0003" w:tentative="1">
+      <w:start w:val="1"/>
+      <w:numFmt w:val="bullet"/>
+      <w:lvlText w:val="o"/>
+      <w:lvlJc w:val="left"/>
+      <w:pPr>
+        <w:ind w:left="1440" w:hanging="360"/>
+      </w:pPr>
+      <w:rPr>
+        <w:rFonts w:ascii="Courier New" w:hAnsi="Courier New" w:cs="Courier New" w:hint="default"/>
+      </w:rPr>
+    </w:lvl>
+    <w:lvl w:ilvl="2" w:tplc="040C0005" w:tentative="1">
+      <w:start w:val="1"/>
+      <w:numFmt w:val="bullet"/>
+      <w:lvlText w:val=""/>
+      <w:lvlJc w:val="left"/>
+      <w:pPr>
+        <w:ind w:left="2160" w:hanging="360"/>
+      </w:pPr>
+      <w:rPr>
+        <w:rFonts w:ascii="Wingdings" w:hAnsi="Wingdings" w:hint="default"/>
+      </w:rPr>
+    </w:lvl>
+    <w:lvl w:ilvl="3" w:tplc="040C0001" w:tentative="1">
+      <w:start w:val="1"/>
+      <w:numFmt w:val="bullet"/>
+      <w:lvlText w:val=""/>
+      <w:lvlJc w:val="left"/>
+      <w:pPr>
+        <w:ind w:left="2880" w:hanging="360"/>
+      </w:pPr>
+      <w:rPr>
+        <w:rFonts w:ascii="Symbol" w:hAnsi="Symbol" w:hint="default"/>
+      </w:rPr>
+    </w:lvl>
+    <w:lvl w:ilvl="4" w:tplc="040C0003" w:tentative="1">
+      <w:start w:val="1"/>
+      <w:numFmt w:val="bullet"/>
+      <w:lvlText w:val="o"/>
+      <w:lvlJc w:val="left"/>
+      <w:pPr>
+        <w:ind w:left="3600" w:hanging="360"/>
+      </w:pPr>
+      <w:rPr>
+        <w:rFonts w:ascii="Courier New" w:hAnsi="Courier New" w:cs="Courier New" w:hint="default"/>
+      </w:rPr>
+    </w:lvl>
+    <w:lvl w:ilvl="5" w:tplc="040C0005" w:tentative="1">
+      <w:start w:val="1"/>
+      <w:numFmt w:val="bullet"/>
+      <w:lvlText w:val=""/>
+      <w:lvlJc w:val="left"/>
+      <w:pPr>
+        <w:ind w:left="4320" w:hanging="360"/>
+      </w:pPr>
+      <w:rPr>
+        <w:rFonts w:ascii="Wingdings" w:hAnsi="Wingdings" w:hint="default"/>
+      </w:rPr>
+    </w:lvl>
+    <w:lvl w:ilvl="6" w:tplc="040C0001" w:tentative="1">
+      <w:start w:val="1"/>
+      <w:numFmt w:val="bullet"/>
+      <w:lvlText w:val=""/>
+      <w:lvlJc w:val="left"/>
+      <w:pPr>
+        <w:ind w:left="5040" w:hanging="360"/>
+      </w:pPr>
+      <w:rPr>
+        <w:rFonts w:ascii="Symbol" w:hAnsi="Symbol" w:hint="default"/>
+      </w:rPr>
+    </w:lvl>
+    <w:lvl w:ilvl="7" w:tplc="040C0003" w:tentative="1">
+      <w:start w:val="1"/>
+      <w:numFmt w:val="bullet"/>
+      <w:lvlText w:val="o"/>
+      <w:lvlJc w:val="left"/>
+      <w:pPr>
+        <w:ind w:left="5760" w:hanging="360"/>
+      </w:pPr>
+      <w:rPr>
+        <w:rFonts w:ascii="Courier New" w:hAnsi="Courier New" w:cs="Courier New" w:hint="default"/>
+      </w:rPr>
+    </w:lvl>
+    <w:lvl w:ilvl="8" w:tplc="040C0005" w:tentative="1">
+      <w:start w:val="1"/>
+      <w:numFmt w:val="bullet"/>
+      <w:lvlText w:val=""/>
+      <w:lvlJc w:val="left"/>
+      <w:pPr>
+        <w:ind w:left="6480" w:hanging="360"/>
+      </w:pPr>
+      <w:rPr>
+        <w:rFonts w:ascii="Wingdings" w:hAnsi="Wingdings" w:hint="default"/>
+      </w:rPr>
+    </w:lvl>
+  </w:abstractNum>
+  <w:abstractNum w:abstractNumId="5" w15:restartNumberingAfterBreak="0">
+    <w:nsid w:val="51D76167"/>
+    <w:multiLevelType w:val="hybridMultilevel"/>
+    <w:tmpl w:val="61BCCC1C"/>
+    <w:lvl w:ilvl="0" w:tplc="040C0001">
+      <w:start w:val="1"/>
+      <w:numFmt w:val="bullet"/>
+      <w:lvlText w:val=""/>
+      <w:lvlJc w:val="left"/>
+      <w:pPr>
+        <w:ind w:left="775" w:hanging="360"/>
+      </w:pPr>
+      <w:rPr>
+        <w:rFonts w:ascii="Symbol" w:hAnsi="Symbol" w:hint="default"/>
+      </w:rPr>
+    </w:lvl>
+    <w:lvl w:ilvl="1" w:tplc="040C0003" w:tentative="1">
+      <w:start w:val="1"/>
+      <w:numFmt w:val="bullet"/>
+      <w:lvlText w:val="o"/>
+      <w:lvlJc w:val="left"/>
+      <w:pPr>
+        <w:ind w:left="1495" w:hanging="360"/>
+      </w:pPr>
+      <w:rPr>
+        <w:rFonts w:ascii="Courier New" w:hAnsi="Courier New" w:cs="Courier New" w:hint="default"/>
+      </w:rPr>
+    </w:lvl>
+    <w:lvl w:ilvl="2" w:tplc="040C0005" w:tentative="1">
+      <w:start w:val="1"/>
+      <w:numFmt w:val="bullet"/>
+      <w:lvlText w:val=""/>
+      <w:lvlJc w:val="left"/>
+      <w:pPr>
+        <w:ind w:left="2215" w:hanging="360"/>
+      </w:pPr>
+      <w:rPr>
+        <w:rFonts w:ascii="Wingdings" w:hAnsi="Wingdings" w:hint="default"/>
+      </w:rPr>
+    </w:lvl>
+    <w:lvl w:ilvl="3" w:tplc="040C0001" w:tentative="1">
+      <w:start w:val="1"/>
+      <w:numFmt w:val="bullet"/>
+      <w:lvlText w:val=""/>
+      <w:lvlJc w:val="left"/>
+      <w:pPr>
+        <w:ind w:left="2935" w:hanging="360"/>
+      </w:pPr>
+      <w:rPr>
+        <w:rFonts w:ascii="Symbol" w:hAnsi="Symbol" w:hint="default"/>
+      </w:rPr>
+    </w:lvl>
+    <w:lvl w:ilvl="4" w:tplc="040C0003" w:tentative="1">
+      <w:start w:val="1"/>
+      <w:numFmt w:val="bullet"/>
+      <w:lvlText w:val="o"/>
+      <w:lvlJc w:val="left"/>
+      <w:pPr>
+        <w:ind w:left="3655" w:hanging="360"/>
+      </w:pPr>
+      <w:rPr>
+        <w:rFonts w:ascii="Courier New" w:hAnsi="Courier New" w:cs="Courier New" w:hint="default"/>
+      </w:rPr>
+    </w:lvl>
+    <w:lvl w:ilvl="5" w:tplc="040C0005" w:tentative="1">
+      <w:start w:val="1"/>
+      <w:numFmt w:val="bullet"/>
+      <w:lvlText w:val=""/>
+      <w:lvlJc w:val="left"/>
+      <w:pPr>
+        <w:ind w:left="4375" w:hanging="360"/>
+      </w:pPr>
+      <w:rPr>
+        <w:rFonts w:ascii="Wingdings" w:hAnsi="Wingdings" w:hint="default"/>
+      </w:rPr>
+    </w:lvl>
+    <w:lvl w:ilvl="6" w:tplc="040C0001" w:tentative="1">
+      <w:start w:val="1"/>
+      <w:numFmt w:val="bullet"/>
+      <w:lvlText w:val=""/>
+      <w:lvlJc w:val="left"/>
+      <w:pPr>
+        <w:ind w:left="5095" w:hanging="360"/>
+      </w:pPr>
+      <w:rPr>
+        <w:rFonts w:ascii="Symbol" w:hAnsi="Symbol" w:hint="default"/>
+      </w:rPr>
+    </w:lvl>
+    <w:lvl w:ilvl="7" w:tplc="040C0003" w:tentative="1">
+      <w:start w:val="1"/>
+      <w:numFmt w:val="bullet"/>
+      <w:lvlText w:val="o"/>
+      <w:lvlJc w:val="left"/>
+      <w:pPr>
+        <w:ind w:left="5815" w:hanging="360"/>
+      </w:pPr>
+      <w:rPr>
+        <w:rFonts w:ascii="Courier New" w:hAnsi="Courier New" w:cs="Courier New" w:hint="default"/>
+      </w:rPr>
+    </w:lvl>
+    <w:lvl w:ilvl="8" w:tplc="040C0005" w:tentative="1">
+      <w:start w:val="1"/>
+      <w:numFmt w:val="bullet"/>
+      <w:lvlText w:val=""/>
+      <w:lvlJc w:val="left"/>
+      <w:pPr>
+        <w:ind w:left="6535" w:hanging="360"/>
+      </w:pPr>
+      <w:rPr>
+        <w:rFonts w:ascii="Wingdings" w:hAnsi="Wingdings" w:hint="default"/>
+      </w:rPr>
+    </w:lvl>
+  </w:abstractNum>
+  <w:abstractNum w:abstractNumId="6" w15:restartNumberingAfterBreak="0">
+    <w:nsid w:val="6B585FAA"/>
+    <w:multiLevelType w:val="hybridMultilevel"/>
+    <w:tmpl w:val="D0D4F8C4"/>
+    <w:lvl w:ilvl="0" w:tplc="040C0001">
+      <w:start w:val="1"/>
+      <w:numFmt w:val="bullet"/>
+      <w:lvlText w:val=""/>
+      <w:lvlJc w:val="left"/>
+      <w:pPr>
+        <w:ind w:left="720" w:hanging="360"/>
+      </w:pPr>
+      <w:rPr>
+        <w:rFonts w:ascii="Symbol" w:hAnsi="Symbol" w:hint="default"/>
+      </w:rPr>
+    </w:lvl>
+    <w:lvl w:ilvl="1" w:tplc="040C0003">
+      <w:start w:val="1"/>
+      <w:numFmt w:val="bullet"/>
+      <w:lvlText w:val="o"/>
+      <w:lvlJc w:val="left"/>
+      <w:pPr>
+        <w:ind w:left="1440" w:hanging="360"/>
+      </w:pPr>
+      <w:rPr>
+        <w:rFonts w:ascii="Courier New" w:hAnsi="Courier New" w:cs="Courier New" w:hint="default"/>
+      </w:rPr>
+    </w:lvl>
+    <w:lvl w:ilvl="2" w:tplc="040C0005" w:tentative="1">
+      <w:start w:val="1"/>
+      <w:numFmt w:val="bullet"/>
+      <w:lvlText w:val=""/>
+      <w:lvlJc w:val="left"/>
+      <w:pPr>
+        <w:ind w:left="2160" w:hanging="360"/>
+      </w:pPr>
+      <w:rPr>
+        <w:rFonts w:ascii="Wingdings" w:hAnsi="Wingdings" w:hint="default"/>
+      </w:rPr>
+    </w:lvl>
+    <w:lvl w:ilvl="3" w:tplc="040C0001" w:tentative="1">
+      <w:start w:val="1"/>
+      <w:numFmt w:val="bullet"/>
+      <w:lvlText w:val=""/>
+      <w:lvlJc w:val="left"/>
+      <w:pPr>
+        <w:ind w:left="2880" w:hanging="360"/>
+      </w:pPr>
+      <w:rPr>
+        <w:rFonts w:ascii="Symbol" w:hAnsi="Symbol" w:hint="default"/>
+      </w:rPr>
+    </w:lvl>
+    <w:lvl w:ilvl="4" w:tplc="040C0003" w:tentative="1">
+      <w:start w:val="1"/>
+      <w:numFmt w:val="bullet"/>
+      <w:lvlText w:val="o"/>
+      <w:lvlJc w:val="left"/>
+      <w:pPr>
+        <w:ind w:left="3600" w:hanging="360"/>
+      </w:pPr>
+      <w:rPr>
+        <w:rFonts w:ascii="Courier New" w:hAnsi="Courier New" w:cs="Courier New" w:hint="default"/>
+      </w:rPr>
+    </w:lvl>
+    <w:lvl w:ilvl="5" w:tplc="040C0005" w:tentative="1">
+      <w:start w:val="1"/>
+      <w:numFmt w:val="bullet"/>
+      <w:lvlText w:val=""/>
+      <w:lvlJc w:val="left"/>
+      <w:pPr>
+        <w:ind w:left="4320" w:hanging="360"/>
+      </w:pPr>
+      <w:rPr>
+        <w:rFonts w:ascii="Wingdings" w:hAnsi="Wingdings" w:hint="default"/>
+      </w:rPr>
+    </w:lvl>
+    <w:lvl w:ilvl="6" w:tplc="040C0001" w:tentative="1">
+      <w:start w:val="1"/>
+      <w:numFmt w:val="bullet"/>
+      <w:lvlText w:val=""/>
+      <w:lvlJc w:val="left"/>
+      <w:pPr>
+        <w:ind w:left="5040" w:hanging="360"/>
+      </w:pPr>
+      <w:rPr>
+        <w:rFonts w:ascii="Symbol" w:hAnsi="Symbol" w:hint="default"/>
+      </w:rPr>
+    </w:lvl>
+    <w:lvl w:ilvl="7" w:tplc="040C0003" w:tentative="1">
+      <w:start w:val="1"/>
+      <w:numFmt w:val="bullet"/>
+      <w:lvlText w:val="o"/>
+      <w:lvlJc w:val="left"/>
+      <w:pPr>
+        <w:ind w:left="5760" w:hanging="360"/>
+      </w:pPr>
+      <w:rPr>
+        <w:rFonts w:ascii="Courier New" w:hAnsi="Courier New" w:cs="Courier New" w:hint="default"/>
+      </w:rPr>
+    </w:lvl>
+    <w:lvl w:ilvl="8" w:tplc="040C0005" w:tentative="1">
+      <w:start w:val="1"/>
+      <w:numFmt w:val="bullet"/>
+      <w:lvlText w:val=""/>
+      <w:lvlJc w:val="left"/>
+      <w:pPr>
+        <w:ind w:left="6480" w:hanging="360"/>
+      </w:pPr>
+      <w:rPr>
+        <w:rFonts w:ascii="Wingdings" w:hAnsi="Wingdings" w:hint="default"/>
+      </w:rPr>
+    </w:lvl>
+  </w:abstractNum>
+  <w:abstractNum w:abstractNumId="7" w15:restartNumberingAfterBreak="0">
+    <w:nsid w:val="6FB96543"/>
+    <w:multiLevelType w:val="hybridMultilevel"/>
+    <w:tmpl w:val="643CEDA2"/>
+    <w:lvl w:ilvl="0" w:tplc="BF40AF30">
+      <w:numFmt w:val="bullet"/>
+      <w:lvlText w:val="-"/>
+      <w:lvlJc w:val="left"/>
+      <w:pPr>
+        <w:ind w:left="720" w:hanging="360"/>
+      </w:pPr>
+      <w:rPr>
+        <w:rFonts w:ascii="Calibri" w:eastAsiaTheme="minorHAnsi" w:hAnsi="Calibri" w:cstheme="minorBidi" w:hint="default"/>
+      </w:rPr>
+    </w:lvl>
+    <w:lvl w:ilvl="1" w:tplc="040C0003" w:tentative="1">
+      <w:start w:val="1"/>
+      <w:numFmt w:val="bullet"/>
+      <w:lvlText w:val="o"/>
+      <w:lvlJc w:val="left"/>
+      <w:pPr>
+        <w:ind w:left="1440" w:hanging="360"/>
+      </w:pPr>
+      <w:rPr>
+        <w:rFonts w:ascii="Courier New" w:hAnsi="Courier New" w:cs="Courier New" w:hint="default"/>
+      </w:rPr>
+    </w:lvl>
+    <w:lvl w:ilvl="2" w:tplc="040C0005" w:tentative="1">
+      <w:start w:val="1"/>
+      <w:numFmt w:val="bullet"/>
+      <w:lvlText w:val=""/>
+      <w:lvlJc w:val="left"/>
+      <w:pPr>
+        <w:ind w:left="2160" w:hanging="360"/>
+      </w:pPr>
+      <w:rPr>
+        <w:rFonts w:ascii="Wingdings" w:hAnsi="Wingdings" w:hint="default"/>
+      </w:rPr>
+    </w:lvl>
+    <w:lvl w:ilvl="3" w:tplc="040C0001" w:tentative="1">
+      <w:start w:val="1"/>
+      <w:numFmt w:val="bullet"/>
+      <w:lvlText w:val=""/>
+      <w:lvlJc w:val="left"/>
+      <w:pPr>
+        <w:ind w:left="2880" w:hanging="360"/>
+      </w:pPr>
+      <w:rPr>
+        <w:rFonts w:ascii="Symbol" w:hAnsi="Symbol" w:hint="default"/>
+      </w:rPr>
+    </w:lvl>
+    <w:lvl w:ilvl="4" w:tplc="040C0003" w:tentative="1">
+      <w:start w:val="1"/>
+      <w:numFmt w:val="bullet"/>
+      <w:lvlText w:val="o"/>
+      <w:lvlJc w:val="left"/>
+      <w:pPr>
+        <w:ind w:left="3600" w:hanging="360"/>
+      </w:pPr>
+      <w:rPr>
+        <w:rFonts w:ascii="Courier New" w:hAnsi="Courier New" w:cs="Courier New" w:hint="default"/>
+      </w:rPr>
+    </w:lvl>
+    <w:lvl w:ilvl="5" w:tplc="040C0005" w:tentative="1">
+      <w:start w:val="1"/>
+      <w:numFmt w:val="bullet"/>
+      <w:lvlText w:val=""/>
+      <w:lvlJc w:val="left"/>
+      <w:pPr>
+        <w:ind w:left="4320" w:hanging="360"/>
+      </w:pPr>
+      <w:rPr>
+        <w:rFonts w:ascii="Wingdings" w:hAnsi="Wingdings" w:hint="default"/>
+      </w:rPr>
+    </w:lvl>
+    <w:lvl w:ilvl="6" w:tplc="040C0001" w:tentative="1">
+      <w:start w:val="1"/>
+      <w:numFmt w:val="bullet"/>
+      <w:lvlText w:val=""/>
+      <w:lvlJc w:val="left"/>
+      <w:pPr>
+        <w:ind w:left="5040" w:hanging="360"/>
+      </w:pPr>
+      <w:rPr>
+        <w:rFonts w:ascii="Symbol" w:hAnsi="Symbol" w:hint="default"/>
+      </w:rPr>
+    </w:lvl>
+    <w:lvl w:ilvl="7" w:tplc="040C0003" w:tentative="1">
+      <w:start w:val="1"/>
+      <w:numFmt w:val="bullet"/>
+      <w:lvlText w:val="o"/>
+      <w:lvlJc w:val="left"/>
+      <w:pPr>
+        <w:ind w:left="5760" w:hanging="360"/>
+      </w:pPr>
+      <w:rPr>
+        <w:rFonts w:ascii="Courier New" w:hAnsi="Courier New" w:cs="Courier New" w:hint="default"/>
+      </w:rPr>
+    </w:lvl>
+    <w:lvl w:ilvl="8" w:tplc="040C0005" w:tentative="1">
+      <w:start w:val="1"/>
+      <w:numFmt w:val="bullet"/>
+      <w:lvlText w:val=""/>
+      <w:lvlJc w:val="left"/>
+      <w:pPr>
+        <w:ind w:left="6480" w:hanging="360"/>
+      </w:pPr>
+      <w:rPr>
+        <w:rFonts w:ascii="Wingdings" w:hAnsi="Wingdings" w:hint="default"/>
+      </w:rPr>
+    </w:lvl>
+  </w:abstractNum>
+  <w:abstractNum w:abstractNumId="8" w15:restartNumberingAfterBreak="0">
     <w:nsid w:val="76BE233A"/>
     <w:multiLevelType w:val="hybridMultilevel"/>
-    <w:tmpl w:val="769A92CA"/>
+    <w:tmpl w:val="CA84A5AC"/>
     <w:lvl w:ilvl="0" w:tplc="F5322FE8">
       <w:start w:val="1"/>
       <w:numFmt w:val="upperRoman"/>
@@ -3797,14 +6136,17 @@
         <w:szCs w:val="22"/>
       </w:rPr>
     </w:lvl>
-    <w:lvl w:ilvl="3" w:tplc="040C000F" w:tentative="1">
+    <w:lvl w:ilvl="3" w:tplc="31947326">
       <w:start w:val="1"/>
       <w:numFmt w:val="decimal"/>
-      <w:lvlText w:val="%4."/>
+      <w:lvlText w:val="%4)"/>
       <w:lvlJc w:val="left"/>
       <w:pPr>
         <w:ind w:left="2880" w:hanging="360"/>
       </w:pPr>
+      <w:rPr>
+        <w:rFonts w:hint="default"/>
+      </w:rPr>
     </w:lvl>
     <w:lvl w:ilvl="4" w:tplc="040C0019" w:tentative="1">
       <w:start w:val="1"/>
@@ -3853,16 +6195,31 @@
     </w:lvl>
   </w:abstractNum>
   <w:num w:numId="1">
-    <w:abstractNumId w:val="3"/>
+    <w:abstractNumId w:val="8"/>
   </w:num>
   <w:num w:numId="2">
-    <w:abstractNumId w:val="1"/>
+    <w:abstractNumId w:val="2"/>
   </w:num>
   <w:num w:numId="3">
     <w:abstractNumId w:val="0"/>
   </w:num>
   <w:num w:numId="4">
-    <w:abstractNumId w:val="2"/>
+    <w:abstractNumId w:val="3"/>
+  </w:num>
+  <w:num w:numId="5">
+    <w:abstractNumId w:val="6"/>
+  </w:num>
+  <w:num w:numId="6">
+    <w:abstractNumId w:val="7"/>
+  </w:num>
+  <w:num w:numId="7">
+    <w:abstractNumId w:val="1"/>
+  </w:num>
+  <w:num w:numId="8">
+    <w:abstractNumId w:val="5"/>
+  </w:num>
+  <w:num w:numId="9">
+    <w:abstractNumId w:val="4"/>
   </w:num>
 </w:numbering>
 </file>

</xml_diff>